<commit_message>
Added pictures for the myrail.io web site.
</commit_message>
<xml_diff>
--- a/documentation/userGuide/src/userGuide.docx
+++ b/documentation/userGuide/src/userGuide.docx
@@ -24,7 +24,7 @@
             <mc:AlternateContent>
               <mc:Choice Requires="wps">
                 <w:drawing>
-                  <wp:anchor distT="0" distB="0" distL="114300" distR="114300" simplePos="0" relativeHeight="251659264" behindDoc="0" locked="0" layoutInCell="1" allowOverlap="1" wp14:anchorId="429F5B3F" wp14:editId="722CE129">
+                  <wp:anchor distT="0" distB="0" distL="114300" distR="114300" simplePos="0" relativeHeight="251658241" behindDoc="0" locked="0" layoutInCell="1" allowOverlap="1" wp14:anchorId="429F5B3F" wp14:editId="722CE129">
                     <wp:simplePos x="0" y="0"/>
                     <wp:positionH relativeFrom="column">
                       <wp:posOffset>-95061</wp:posOffset>
@@ -420,7 +420,7 @@
             <mc:AlternateContent>
               <mc:Choice Requires="wps">
                 <w:drawing>
-                  <wp:anchor distT="0" distB="0" distL="114300" distR="114300" simplePos="0" relativeHeight="251658239" behindDoc="1" locked="0" layoutInCell="1" allowOverlap="1" wp14:anchorId="2B985DA8" wp14:editId="21F50165">
+                  <wp:anchor distT="0" distB="0" distL="114300" distR="114300" simplePos="0" relativeHeight="251658240" behindDoc="1" locked="0" layoutInCell="1" allowOverlap="1" wp14:anchorId="2B985DA8" wp14:editId="21F50165">
                     <wp:simplePos x="0" y="0"/>
                     <wp:positionH relativeFrom="page">
                       <wp:posOffset>3619500</wp:posOffset>
@@ -494,7 +494,7 @@
                     <v:stroke joinstyle="miter"/>
                     <v:path gradientshapeok="t" o:connecttype="rect"/>
                   </v:shapetype>
-                  <v:shape id="Text Box 45" o:spid="_x0000_s1026" type="#_x0000_t202" style="position:absolute;margin-left:285pt;margin-top:91.65pt;width:1in;height:56.65pt;z-index:-251658241;visibility:visible;mso-wrap-style:none;mso-height-percent:0;mso-wrap-distance-left:9pt;mso-wrap-distance-top:0;mso-wrap-distance-right:9pt;mso-wrap-distance-bottom:0;mso-position-horizontal:absolute;mso-position-horizontal-relative:page;mso-position-vertical:absolute;mso-position-vertical-relative:text;mso-height-percent:0;mso-height-relative:margin;v-text-anchor:top" o:gfxdata="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" fillcolor="white [3201]" stroked="f" strokeweight=".5pt">
+                  <v:shape id="Text Box 45" o:spid="_x0000_s1026" type="#_x0000_t202" style="position:absolute;margin-left:285pt;margin-top:91.65pt;width:1in;height:56.65pt;z-index:-251658240;visibility:visible;mso-wrap-style:none;mso-height-percent:0;mso-wrap-distance-left:9pt;mso-wrap-distance-top:0;mso-wrap-distance-right:9pt;mso-wrap-distance-bottom:0;mso-position-horizontal:absolute;mso-position-horizontal-relative:page;mso-position-vertical:absolute;mso-position-vertical-relative:text;mso-height-percent:0;mso-height-relative:margin;v-text-anchor:top" o:gfxdata="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" fillcolor="white [3201]" stroked="f" strokeweight=".5pt">
                     <v:textbox>
                       <w:txbxContent>
                         <w:p>
@@ -7051,27 +7051,7 @@
                 <w:sz w:val="19"/>
                 <w:szCs w:val="19"/>
               </w:rPr>
-              <w:t>LGLINK_</w:t>
-            </w:r>
-            <w:r>
-              <w:rPr>
-                <w:rFonts w:ascii="Cascadia Mono" w:hAnsi="Cascadia Mono" w:cs="Cascadia Mono"/>
-                <w:color w:val="000000"/>
-                <w:kern w:val="0"/>
-                <w:sz w:val="19"/>
-                <w:szCs w:val="19"/>
-              </w:rPr>
-              <w:t>TX_</w:t>
-            </w:r>
-            <w:r>
-              <w:rPr>
-                <w:rFonts w:ascii="Cascadia Mono" w:hAnsi="Cascadia Mono" w:cs="Cascadia Mono"/>
-                <w:color w:val="000000"/>
-                <w:kern w:val="0"/>
-                <w:sz w:val="19"/>
-                <w:szCs w:val="19"/>
-              </w:rPr>
-              <w:t>CHANNEL_0</w:t>
+              <w:t>LGLINK_TX_CHANNEL_0</w:t>
             </w:r>
           </w:p>
         </w:tc>
@@ -7106,37 +7086,7 @@
                 <w:sz w:val="19"/>
                 <w:szCs w:val="19"/>
               </w:rPr>
-              <w:t>LGLINK_</w:t>
-            </w:r>
-            <w:r>
-              <w:rPr>
-                <w:rFonts w:ascii="Cascadia Mono" w:hAnsi="Cascadia Mono" w:cs="Cascadia Mono"/>
-                <w:color w:val="000000"/>
-                <w:kern w:val="0"/>
-                <w:sz w:val="19"/>
-                <w:szCs w:val="19"/>
-              </w:rPr>
-              <w:t>TX_</w:t>
-            </w:r>
-            <w:r>
-              <w:rPr>
-                <w:rFonts w:ascii="Cascadia Mono" w:hAnsi="Cascadia Mono" w:cs="Cascadia Mono"/>
-                <w:color w:val="000000"/>
-                <w:kern w:val="0"/>
-                <w:sz w:val="19"/>
-                <w:szCs w:val="19"/>
-              </w:rPr>
-              <w:t>CHANNEL_</w:t>
-            </w:r>
-            <w:r>
-              <w:rPr>
-                <w:rFonts w:ascii="Cascadia Mono" w:hAnsi="Cascadia Mono" w:cs="Cascadia Mono"/>
-                <w:color w:val="000000"/>
-                <w:kern w:val="0"/>
-                <w:sz w:val="19"/>
-                <w:szCs w:val="19"/>
-              </w:rPr>
-              <w:t>1</w:t>
+              <w:t>LGLINK_TX_CHANNEL_1</w:t>
             </w:r>
           </w:p>
         </w:tc>
@@ -7171,17 +7121,7 @@
                 <w:sz w:val="19"/>
                 <w:szCs w:val="19"/>
               </w:rPr>
-              <w:t>SATLINK_TX</w:t>
-            </w:r>
-            <w:r>
-              <w:rPr>
-                <w:rFonts w:ascii="Cascadia Mono" w:hAnsi="Cascadia Mono" w:cs="Cascadia Mono"/>
-                <w:color w:val="000000"/>
-                <w:kern w:val="0"/>
-                <w:sz w:val="19"/>
-                <w:szCs w:val="19"/>
-              </w:rPr>
-              <w:t>_CHANNEL_0</w:t>
+              <w:t>SATLINK_TX_CHANNEL_0</w:t>
             </w:r>
           </w:p>
         </w:tc>
@@ -7216,37 +7156,7 @@
                 <w:sz w:val="19"/>
                 <w:szCs w:val="19"/>
               </w:rPr>
-              <w:t>SATLINK_</w:t>
-            </w:r>
-            <w:r>
-              <w:rPr>
-                <w:rFonts w:ascii="Cascadia Mono" w:hAnsi="Cascadia Mono" w:cs="Cascadia Mono"/>
-                <w:color w:val="000000"/>
-                <w:kern w:val="0"/>
-                <w:sz w:val="19"/>
-                <w:szCs w:val="19"/>
-              </w:rPr>
-              <w:t>R</w:t>
-            </w:r>
-            <w:r>
-              <w:rPr>
-                <w:rFonts w:ascii="Cascadia Mono" w:hAnsi="Cascadia Mono" w:cs="Cascadia Mono"/>
-                <w:color w:val="000000"/>
-                <w:kern w:val="0"/>
-                <w:sz w:val="19"/>
-                <w:szCs w:val="19"/>
-              </w:rPr>
-              <w:t>X_CHANNEL_</w:t>
-            </w:r>
-            <w:r>
-              <w:rPr>
-                <w:rFonts w:ascii="Cascadia Mono" w:hAnsi="Cascadia Mono" w:cs="Cascadia Mono"/>
-                <w:color w:val="000000"/>
-                <w:kern w:val="0"/>
-                <w:sz w:val="19"/>
-                <w:szCs w:val="19"/>
-              </w:rPr>
-              <w:t>1</w:t>
+              <w:t>SATLINK_RX_CHANNEL_1</w:t>
             </w:r>
           </w:p>
         </w:tc>
@@ -7290,27 +7200,7 @@
                 <w:sz w:val="19"/>
                 <w:szCs w:val="19"/>
               </w:rPr>
-              <w:t>SATLINK_</w:t>
-            </w:r>
-            <w:r>
-              <w:rPr>
-                <w:rFonts w:ascii="Cascadia Mono" w:hAnsi="Cascadia Mono" w:cs="Cascadia Mono"/>
-                <w:color w:val="000000"/>
-                <w:kern w:val="0"/>
-                <w:sz w:val="19"/>
-                <w:szCs w:val="19"/>
-              </w:rPr>
-              <w:t>T</w:t>
-            </w:r>
-            <w:r>
-              <w:rPr>
-                <w:rFonts w:ascii="Cascadia Mono" w:hAnsi="Cascadia Mono" w:cs="Cascadia Mono"/>
-                <w:color w:val="000000"/>
-                <w:kern w:val="0"/>
-                <w:sz w:val="19"/>
-                <w:szCs w:val="19"/>
-              </w:rPr>
-              <w:t>X_CHANNEL_0</w:t>
+              <w:t>SATLINK_TX_CHANNEL_0</w:t>
             </w:r>
           </w:p>
         </w:tc>
@@ -7354,17 +7244,7 @@
                 <w:sz w:val="19"/>
                 <w:szCs w:val="19"/>
               </w:rPr>
-              <w:t>SATLINK_TX_CHANNEL_</w:t>
-            </w:r>
-            <w:r>
-              <w:rPr>
-                <w:rFonts w:ascii="Cascadia Mono" w:hAnsi="Cascadia Mono" w:cs="Cascadia Mono"/>
-                <w:color w:val="000000"/>
-                <w:kern w:val="0"/>
-                <w:sz w:val="19"/>
-                <w:szCs w:val="19"/>
-              </w:rPr>
-              <w:t>1</w:t>
+              <w:t>SATLINK_TX_CHANNEL_1</w:t>
             </w:r>
           </w:p>
         </w:tc>
@@ -9589,6 +9469,9 @@
     </w:p>
     <w:p>
       <w:r>
+        <w:rPr>
+          <w:noProof/>
+        </w:rPr>
         <w:drawing>
           <wp:inline distT="0" distB="0" distL="0" distR="0" wp14:anchorId="13F4694F" wp14:editId="465DAC2B">
             <wp:extent cx="2520000" cy="1677600"/>
@@ -9899,18 +9782,15 @@
         <w:t xml:space="preserve">MyRailIO </w:t>
       </w:r>
       <w:r>
-        <w:t>(Signal mast)</w:t>
-      </w:r>
+        <w:t xml:space="preserve">(Signal mast) </w:t>
+      </w:r>
+      <w:r>
+        <w:t>Light group</w:t>
+      </w:r>
+      <w:bookmarkEnd w:id="18"/>
       <w:r>
         <w:t xml:space="preserve"> </w:t>
       </w:r>
-      <w:r>
-        <w:t>Light group</w:t>
-      </w:r>
-      <w:bookmarkEnd w:id="18"/>
-      <w:r>
-        <w:t xml:space="preserve"> </w:t>
-      </w:r>
     </w:p>
     <w:p>
       <w:r>
@@ -9978,6 +9858,9 @@
     </w:p>
     <w:p>
       <w:r>
+        <w:rPr>
+          <w:noProof/>
+        </w:rPr>
         <w:drawing>
           <wp:inline distT="0" distB="0" distL="0" distR="0" wp14:anchorId="1FFBC131" wp14:editId="12A2C750">
             <wp:extent cx="2520000" cy="2282400"/>
@@ -10020,10 +9903,7 @@
         <w:t xml:space="preserve">When adding a Light group to a </w:t>
       </w:r>
       <w:r>
-        <w:t>Light group</w:t>
-      </w:r>
-      <w:r>
-        <w:t xml:space="preserve"> link</w:t>
+        <w:t>Light group link</w:t>
       </w:r>
       <w:r>
         <w:t>,</w:t>
@@ -10035,6 +9915,9 @@
     <w:p/>
     <w:p>
       <w:r>
+        <w:rPr>
+          <w:noProof/>
+        </w:rPr>
         <w:drawing>
           <wp:inline distT="0" distB="0" distL="0" distR="0" wp14:anchorId="2A961BD3" wp14:editId="38E703E6">
             <wp:extent cx="3086854" cy="2809037"/>
@@ -10203,10 +10086,7 @@
         <w:t>e lazy user name of the signal mast.</w:t>
       </w:r>
       <w:r>
-        <w:t xml:space="preserve"> </w:t>
-      </w:r>
-      <w:r>
-        <w:t>If an already defined JMRI signal mast is picked from the “JMRI System name” selection box, the “</w:t>
+        <w:t xml:space="preserve"> If an already defined JMRI signal mast is picked from the “JMRI System name” selection box, the “</w:t>
       </w:r>
       <w:r>
         <w:t>JMRI user name</w:t>
@@ -10254,10 +10134,7 @@
         <w:t xml:space="preserve">JMRI </w:t>
       </w:r>
       <w:r>
-        <w:t>description</w:t>
-      </w:r>
-      <w:r>
-        <w:t>” is auto-filled.</w:t>
+        <w:t>description” is auto-filled.</w:t>
       </w:r>
     </w:p>
     <w:p>
@@ -10377,6 +10254,9 @@
         <w:t xml:space="preserve"> </w:t>
       </w:r>
       <w:r>
+        <w:rPr>
+          <w:noProof/>
+        </w:rPr>
         <w:drawing>
           <wp:inline distT="0" distB="0" distL="0" distR="0" wp14:anchorId="02C26D46" wp14:editId="4682B0AE">
             <wp:extent cx="3319736" cy="2238451"/>
@@ -10454,6 +10334,9 @@
     </w:p>
     <w:p>
       <w:r>
+        <w:rPr>
+          <w:noProof/>
+        </w:rPr>
         <w:drawing>
           <wp:inline distT="0" distB="0" distL="0" distR="0" wp14:anchorId="3416E27F" wp14:editId="562E6935">
             <wp:extent cx="6225235" cy="812800"/>
@@ -10520,25 +10403,13 @@
         <w:t xml:space="preserve">MyRailIO </w:t>
       </w:r>
       <w:r>
-        <w:t>Satellite</w:t>
-      </w:r>
-      <w:r>
-        <w:t xml:space="preserve"> link</w:t>
+        <w:t>Satellite link</w:t>
       </w:r>
       <w:bookmarkEnd w:id="19"/>
     </w:p>
     <w:p>
       <w:r>
-        <w:t>The</w:t>
-      </w:r>
-      <w:r>
-        <w:t xml:space="preserve"> MyRailIO </w:t>
-      </w:r>
-      <w:r>
-        <w:t>Satellite</w:t>
-      </w:r>
-      <w:r>
-        <w:t xml:space="preserve"> group link</w:t>
+        <w:t>The MyRailIO Satellite group link</w:t>
       </w:r>
       <w:r>
         <w:t xml:space="preserve"> concept</w:t>
@@ -10679,6 +10550,9 @@
     </w:p>
     <w:p>
       <w:r>
+        <w:rPr>
+          <w:noProof/>
+        </w:rPr>
         <w:drawing>
           <wp:inline distT="0" distB="0" distL="0" distR="0" wp14:anchorId="06CF3198" wp14:editId="4DE08CF1">
             <wp:extent cx="2520000" cy="2383200"/>
@@ -10830,6 +10704,9 @@
     </w:p>
     <w:p>
       <w:r>
+        <w:rPr>
+          <w:noProof/>
+        </w:rPr>
         <w:drawing>
           <wp:inline distT="0" distB="0" distL="0" distR="0" wp14:anchorId="1F08C0D7" wp14:editId="3A8BCC59">
             <wp:extent cx="2520000" cy="2289600"/>
@@ -10899,10 +10776,7 @@
     </w:p>
     <w:p>
       <w:r>
-        <w:t xml:space="preserve">The MyRailIO Satellite concept </w:t>
-      </w:r>
-      <w:r>
-        <w:t xml:space="preserve">provides a distributed </w:t>
+        <w:t xml:space="preserve">The MyRailIO Satellite concept provides a distributed </w:t>
       </w:r>
       <w:r>
         <w:t xml:space="preserve">concentrator for Sensors and actuators, and sits on an MyRailIO </w:t>
@@ -10924,6 +10798,9 @@
     </w:p>
     <w:p>
       <w:r>
+        <w:rPr>
+          <w:noProof/>
+        </w:rPr>
         <w:drawing>
           <wp:inline distT="0" distB="0" distL="0" distR="0" wp14:anchorId="0B33B5F5" wp14:editId="202B4129">
             <wp:extent cx="2520000" cy="2286000"/>
@@ -10974,6 +10851,9 @@
     </w:p>
     <w:p>
       <w:r>
+        <w:rPr>
+          <w:noProof/>
+        </w:rPr>
         <w:drawing>
           <wp:inline distT="0" distB="0" distL="0" distR="0" wp14:anchorId="15932B81" wp14:editId="366F78AB">
             <wp:extent cx="2520000" cy="2181600"/>
@@ -11020,13 +10900,7 @@
         </w:numPr>
       </w:pPr>
       <w:r>
-        <w:t>“System name” This is an immutable system identifier that needs to begin with the “GJ</w:t>
-      </w:r>
-      <w:r>
-        <w:t>SAT</w:t>
-      </w:r>
-      <w:r>
-        <w:t xml:space="preserve">-“ pre-fix. As the MyRailIO </w:t>
+        <w:t xml:space="preserve">“System name” This is an immutable system identifier that needs to begin with the “GJSAT-“ pre-fix. As the MyRailIO </w:t>
       </w:r>
       <w:r>
         <w:t>Satellite</w:t>
@@ -11081,28 +10955,10 @@
       </w:pPr>
       <w:r>
         <w:lastRenderedPageBreak/>
-        <w:t xml:space="preserve">“Address” Defines the address on the </w:t>
-      </w:r>
-      <w:r>
-        <w:t>Satelite</w:t>
-      </w:r>
-      <w:r>
-        <w:t xml:space="preserve"> link on which the </w:t>
-      </w:r>
-      <w:r>
-        <w:t>Satelite</w:t>
-      </w:r>
-      <w:r>
-        <w:t xml:space="preserve"> is attached to. That is the sequence number of the Light </w:t>
-      </w:r>
-      <w:r>
-        <w:t xml:space="preserve">group starting from the </w:t>
-      </w:r>
-      <w:r>
-        <w:t>end</w:t>
-      </w:r>
-      <w:r>
-        <w:t xml:space="preserve"> of the Light group link</w:t>
+        <w:t xml:space="preserve">“Address” Defines the address on the Satelite link on which the Satelite is attached to. That is the sequence number of the Light </w:t>
+      </w:r>
+      <w:r>
+        <w:t>group starting from the end of the Light group link</w:t>
       </w:r>
       <w:r>
         <w:t>,</w:t>
@@ -11206,6 +11062,9 @@
     </w:p>
     <w:p>
       <w:r>
+        <w:rPr>
+          <w:noProof/>
+        </w:rPr>
         <w:drawing>
           <wp:inline distT="0" distB="0" distL="0" distR="0" wp14:anchorId="672AECE5" wp14:editId="6D75097E">
             <wp:extent cx="2520000" cy="2289600"/>
@@ -11269,64 +11128,58 @@
         <w:t xml:space="preserve">MyRailIO </w:t>
       </w:r>
       <w:r>
-        <w:t>S</w:t>
-      </w:r>
-      <w:r>
-        <w:t>ensor</w:t>
+        <w:t>Sensor</w:t>
       </w:r>
       <w:bookmarkEnd w:id="21"/>
     </w:p>
     <w:p>
       <w:r>
-        <w:t xml:space="preserve">The MyRailIO </w:t>
+        <w:t xml:space="preserve">The MyRailIO Satelite concept provides </w:t>
+      </w:r>
+      <w:r>
+        <w:t xml:space="preserve">distributed </w:t>
+      </w:r>
+      <w:r>
+        <w:t>Sensor capabilities</w:t>
+      </w:r>
+      <w:r>
+        <w:t>.</w:t>
+      </w:r>
+    </w:p>
+    <w:p>
+      <w:r>
+        <w:t xml:space="preserve">To add a </w:t>
+      </w:r>
+      <w:r>
+        <w:t>Sensor</w:t>
+      </w:r>
+      <w:r>
+        <w:t xml:space="preserve"> – go to MyRailIO Server GUI – right-click on the </w:t>
       </w:r>
       <w:r>
         <w:t>Satelite</w:t>
       </w:r>
       <w:r>
-        <w:t xml:space="preserve"> concept provides </w:t>
-      </w:r>
-      <w:r>
-        <w:t xml:space="preserve">distributed </w:t>
-      </w:r>
-      <w:r>
-        <w:t>Sensor capabilities</w:t>
-      </w:r>
-      <w:r>
-        <w:t>.</w:t>
-      </w:r>
-    </w:p>
-    <w:p>
-      <w:r>
-        <w:t xml:space="preserve">To add a </w:t>
+        <w:t xml:space="preserve"> object to which you want to connect the </w:t>
       </w:r>
       <w:r>
         <w:t>Sensor</w:t>
       </w:r>
       <w:r>
-        <w:t xml:space="preserve"> – go to MyRailIO Server GUI – right-click on the </w:t>
-      </w:r>
-      <w:r>
-        <w:t>Satelite</w:t>
-      </w:r>
-      <w:r>
-        <w:t xml:space="preserve"> object to which you want to connect the </w:t>
+        <w:t xml:space="preserve"> - and select “Add” and select “</w:t>
       </w:r>
       <w:r>
         <w:t>Sensor</w:t>
       </w:r>
       <w:r>
-        <w:t xml:space="preserve"> - and select “Add” and select “</w:t>
-      </w:r>
-      <w:r>
-        <w:t>Sensor</w:t>
-      </w:r>
-      <w:r>
         <w:t>”.</w:t>
       </w:r>
     </w:p>
     <w:p>
       <w:r>
+        <w:rPr>
+          <w:noProof/>
+        </w:rPr>
         <w:drawing>
           <wp:inline distT="0" distB="0" distL="0" distR="0" wp14:anchorId="6104426F" wp14:editId="3DFA0AA7">
             <wp:extent cx="2520000" cy="2286000"/>
@@ -11366,22 +11219,13 @@
     </w:p>
     <w:p>
       <w:r>
-        <w:t>When adding a S</w:t>
-      </w:r>
-      <w:r>
-        <w:t>ensor</w:t>
-      </w:r>
-      <w:r>
-        <w:t xml:space="preserve"> to a Satelite</w:t>
+        <w:t>When adding a Sensor to a Satelite</w:t>
       </w:r>
       <w:r>
         <w:t>,</w:t>
       </w:r>
       <w:r>
-        <w:t xml:space="preserve"> a S</w:t>
-      </w:r>
-      <w:r>
-        <w:t>ensor</w:t>
+        <w:t xml:space="preserve"> a Sensor</w:t>
       </w:r>
       <w:r>
         <w:t xml:space="preserve"> </w:t>
@@ -11392,6 +11236,9 @@
     </w:p>
     <w:p>
       <w:r>
+        <w:rPr>
+          <w:noProof/>
+        </w:rPr>
         <w:drawing>
           <wp:inline distT="0" distB="0" distL="0" distR="0" wp14:anchorId="1216D068" wp14:editId="3C778774">
             <wp:extent cx="2520000" cy="1998000"/>
@@ -11569,10 +11416,7 @@
         </w:numPr>
       </w:pPr>
       <w:r>
-        <w:t xml:space="preserve">“Sensor </w:t>
-      </w:r>
-      <w:r>
-        <w:t>typ</w:t>
+        <w:t>“Sensor typ</w:t>
       </w:r>
       <w:r>
         <w:t>e</w:t>
@@ -11651,6 +11495,9 @@
     </w:p>
     <w:p>
       <w:r>
+        <w:rPr>
+          <w:noProof/>
+        </w:rPr>
         <w:drawing>
           <wp:inline distT="0" distB="0" distL="0" distR="0" wp14:anchorId="46523529" wp14:editId="50943E5D">
             <wp:extent cx="2520000" cy="2289600"/>
@@ -11701,6 +11548,9 @@
     </w:p>
     <w:p>
       <w:r>
+        <w:rPr>
+          <w:noProof/>
+        </w:rPr>
         <w:drawing>
           <wp:inline distT="0" distB="0" distL="0" distR="0" wp14:anchorId="5F401262" wp14:editId="19C8206A">
             <wp:extent cx="6305702" cy="709930"/>
@@ -11808,6 +11658,9 @@
     </w:p>
     <w:p>
       <w:r>
+        <w:rPr>
+          <w:noProof/>
+        </w:rPr>
         <w:drawing>
           <wp:inline distT="0" distB="0" distL="0" distR="0" wp14:anchorId="0461D458" wp14:editId="2F609C54">
             <wp:extent cx="2520000" cy="2289600"/>
@@ -11870,6 +11723,9 @@
     </w:p>
     <w:p>
       <w:r>
+        <w:rPr>
+          <w:noProof/>
+        </w:rPr>
         <w:drawing>
           <wp:inline distT="0" distB="0" distL="0" distR="0" wp14:anchorId="55508482" wp14:editId="0FFB1BA7">
             <wp:extent cx="2520000" cy="2149200"/>
@@ -12066,13 +11922,7 @@
         <w:t xml:space="preserve"> closed position, and one to</w:t>
       </w:r>
       <w:r>
-        <w:t xml:space="preserve"> </w:t>
-      </w:r>
-      <w:r>
-        <w:t>one to maneuver the turnout into</w:t>
-      </w:r>
-      <w:r>
-        <w:t xml:space="preserve"> t</w:t>
+        <w:t xml:space="preserve"> one to maneuver the turnout into t</w:t>
       </w:r>
       <w:r>
         <w:t>h</w:t>
@@ -12268,10 +12118,7 @@
         <w:t>mode</w:t>
       </w:r>
       <w:r>
-        <w:t xml:space="preserve"> the </w:t>
-      </w:r>
-      <w:r>
-        <w:t>“JMRI System name” must start with the “M</w:t>
+        <w:t xml:space="preserve"> the “JMRI System name” must start with the “M</w:t>
       </w:r>
       <w:r>
         <w:t>L</w:t>
@@ -12317,10 +12164,7 @@
         </w:rPr>
       </w:pPr>
       <w:r>
-        <w:t xml:space="preserve">“Memory” connects </w:t>
-      </w:r>
-      <w:r>
-        <w:t xml:space="preserve">the actuator to JMRI’s </w:t>
+        <w:t xml:space="preserve">“Memory” connects the actuator to JMRI’s </w:t>
       </w:r>
       <w:r>
         <w:t>Memory</w:t>
@@ -12368,13 +12212,7 @@
         <w:t>the “JMRI System name”</w:t>
       </w:r>
       <w:r>
-        <w:t xml:space="preserve"> must start with the “</w:t>
-      </w:r>
-      <w:r>
-        <w:t>IM</w:t>
-      </w:r>
-      <w:r>
-        <w:t>-“ pre-fix.</w:t>
+        <w:t xml:space="preserve"> must start with the “IM-“ pre-fix.</w:t>
       </w:r>
       <w:r>
         <w:t xml:space="preserve"> </w:t>
@@ -12401,10 +12239,7 @@
         <w:t>six</w:t>
       </w:r>
       <w:r>
-        <w:t xml:space="preserve"> “</w:t>
-      </w:r>
-      <w:r>
-        <w:t>Actuator sub-types”: “SOLENOID”</w:t>
+        <w:t xml:space="preserve"> “Actuator sub-types”: “SOLENOID”</w:t>
       </w:r>
       <w:r>
         <w:t xml:space="preserve">, </w:t>
@@ -12469,10 +12304,7 @@
         <w:t>, one to move the solenoid in one position, and</w:t>
       </w:r>
       <w:r>
-        <w:t xml:space="preserve"> the other to move the solenoid to the other position. </w:t>
-      </w:r>
-      <w:r>
-        <w:t>The two ports must be adjacent to each other and start with an even port number.</w:t>
+        <w:t xml:space="preserve"> the other to move the solenoid to the other position. The two ports must be adjacent to each other and start with an even port number.</w:t>
       </w:r>
       <w:r>
         <w:t xml:space="preserve"> </w:t>
@@ -12593,13 +12425,7 @@
         </w:rPr>
       </w:pPr>
       <w:r>
-        <w:t>“</w:t>
-      </w:r>
-      <w:r>
-        <w:t>SERVER</w:t>
-      </w:r>
-      <w:r>
-        <w:t xml:space="preserve">” </w:t>
+        <w:t xml:space="preserve">“SERVER” </w:t>
       </w:r>
       <w:r>
         <w:t>turns a servo</w:t>
@@ -12617,16 +12443,7 @@
         <w:t xml:space="preserve"> from the memory value 0 to 255.</w:t>
       </w:r>
       <w:r>
-        <w:t xml:space="preserve"> </w:t>
-      </w:r>
-      <w:r>
-        <w:t>The fail-safe setting is “</w:t>
-      </w:r>
-      <w:r>
-        <w:t>0</w:t>
-      </w:r>
-      <w:r>
-        <w:t>”.</w:t>
+        <w:t xml:space="preserve"> The fail-safe setting is “0”.</w:t>
       </w:r>
       <w:r>
         <w:t xml:space="preserve"> </w:t>
@@ -12831,19 +12648,7 @@
         </w:rPr>
       </w:pPr>
       <w:r>
-        <w:t>“PWM1</w:t>
-      </w:r>
-      <w:r>
-        <w:t>_25</w:t>
-      </w:r>
-      <w:r>
-        <w:t>” provides a 1</w:t>
-      </w:r>
-      <w:r>
-        <w:t>.25</w:t>
-      </w:r>
-      <w:r>
-        <w:t xml:space="preserve"> </w:t>
+        <w:t xml:space="preserve">“PWM1_25” provides a 1.25 </w:t>
       </w:r>
       <w:r>
         <w:t>k</w:t>
@@ -13078,16 +12883,10 @@
         <w:t xml:space="preserve"> actuators already defined in JMRI through the </w:t>
       </w:r>
       <w:r>
-        <w:t>“JMRI System name”</w:t>
-      </w:r>
-      <w:r>
-        <w:t xml:space="preserve"> selection box, or you can crate a new one by entering your own </w:t>
-      </w:r>
-      <w:r>
-        <w:t>“JMRI System name”</w:t>
-      </w:r>
-      <w:r>
-        <w:t xml:space="preserve"> providing that you adhere to the “JMRI System name”</w:t>
+        <w:t xml:space="preserve">“JMRI System name” selection box, or you can crate a new one by entering your own </w:t>
+      </w:r>
+      <w:r>
+        <w:t>“JMRI System name” providing that you adhere to the “JMRI System name”</w:t>
       </w:r>
       <w:r>
         <w:t xml:space="preserve"> naming convention as described above. In case you creat</w:t>
@@ -13245,6 +13044,9 @@
     </w:p>
     <w:p>
       <w:r>
+        <w:rPr>
+          <w:noProof/>
+        </w:rPr>
         <w:lastRenderedPageBreak/>
         <w:drawing>
           <wp:inline distT="0" distB="0" distL="0" distR="0" wp14:anchorId="39FE6CF1" wp14:editId="4ED11017">
@@ -13300,33 +13102,27 @@
         <w:t>-,</w:t>
       </w:r>
       <w:r>
+        <w:t xml:space="preserve"> “Tools”-&gt;“Tables”-&gt;“</w:t>
+      </w:r>
+      <w:r>
+        <w:t>Lights</w:t>
+      </w:r>
+      <w:r>
+        <w:t>”-</w:t>
+      </w:r>
+      <w:r>
+        <w:t>, or “Tools”-&gt;“Tables”-&gt;“</w:t>
+      </w:r>
+      <w:r>
+        <w:t>Memory Variables</w:t>
+      </w:r>
+      <w:r>
+        <w:t>”</w:t>
+      </w:r>
+      <w:r>
         <w:t xml:space="preserve"> </w:t>
       </w:r>
       <w:r>
-        <w:t>“Tools”-&gt;“Tables”-&gt;“</w:t>
-      </w:r>
-      <w:r>
-        <w:t>Lights</w:t>
-      </w:r>
-      <w:r>
-        <w:t>”-</w:t>
-      </w:r>
-      <w:r>
-        <w:t xml:space="preserve">, or </w:t>
-      </w:r>
-      <w:r>
-        <w:t>“Tools”-&gt;“Tables”-&gt;“</w:t>
-      </w:r>
-      <w:r>
-        <w:t>Memory Variables</w:t>
-      </w:r>
-      <w:r>
-        <w:t>”</w:t>
-      </w:r>
-      <w:r>
-        <w:t xml:space="preserve"> </w:t>
-      </w:r>
-      <w:r>
         <w:t xml:space="preserve"> and </w:t>
       </w:r>
       <w:r>
@@ -13350,6 +13146,9 @@
     </w:p>
     <w:p>
       <w:r>
+        <w:rPr>
+          <w:noProof/>
+        </w:rPr>
         <w:drawing>
           <wp:inline distT="0" distB="0" distL="0" distR="0" wp14:anchorId="5C20DD15" wp14:editId="4211EE3A">
             <wp:extent cx="6466840" cy="1066800"/>
@@ -13516,6 +13315,9 @@
     </w:p>
     <w:p>
       <w:r>
+        <w:rPr>
+          <w:noProof/>
+        </w:rPr>
         <w:drawing>
           <wp:inline distT="0" distB="0" distL="0" distR="0" wp14:anchorId="06AF01B8" wp14:editId="4563190C">
             <wp:extent cx="2520000" cy="2282400"/>
@@ -13588,6 +13390,9 @@
     <w:p/>
     <w:p>
       <w:r>
+        <w:rPr>
+          <w:noProof/>
+        </w:rPr>
         <w:drawing>
           <wp:inline distT="0" distB="0" distL="0" distR="0" wp14:anchorId="73BE5481" wp14:editId="05C4C145">
             <wp:extent cx="2520000" cy="1101600"/>
@@ -13694,10 +13499,7 @@
         <w:t>“View”-&gt;”Configuration”</w:t>
       </w:r>
       <w:r>
-        <w:t xml:space="preserve">, </w:t>
-      </w:r>
-      <w:r>
-        <w:t>or by clicking the “View XML configuration” button in the topDecoder object configuration</w:t>
+        <w:t>, or by clicking the “View XML configuration” button in the topDecoder object configuration</w:t>
       </w:r>
       <w:r>
         <w:t xml:space="preserve"> dialog.</w:t>
@@ -13705,6 +13507,9 @@
     </w:p>
     <w:p>
       <w:r>
+        <w:rPr>
+          <w:noProof/>
+        </w:rPr>
         <w:lastRenderedPageBreak/>
         <w:drawing>
           <wp:inline distT="0" distB="0" distL="0" distR="0" wp14:anchorId="1DE09017" wp14:editId="44A5E943">
@@ -13837,56 +13642,53 @@
         <w:t xml:space="preserve">and working with </w:t>
       </w:r>
       <w:r>
-        <w:t>MyRailIO</w:t>
+        <w:t xml:space="preserve">MyRailIO </w:t>
+      </w:r>
+      <w:r>
+        <w:t>administrative</w:t>
+      </w:r>
+      <w:r>
+        <w:t>- and operational states</w:t>
+      </w:r>
+      <w:bookmarkEnd w:id="24"/>
+    </w:p>
+    <w:p>
+      <w:r>
+        <w:t>Each of the MyRailIO objects in the object tree has a</w:t>
+      </w:r>
+      <w:r>
+        <w:t>n</w:t>
+      </w:r>
+      <w:r>
+        <w:t xml:space="preserve"> Administrative and an Operational state </w:t>
+      </w:r>
+      <w:r>
+        <w:t xml:space="preserve">shown in </w:t>
+      </w:r>
+      <w:r>
+        <w:t>its respective configuration dialog.</w:t>
+      </w:r>
+    </w:p>
+    <w:p>
+      <w:r>
+        <w:t xml:space="preserve">The Administrative state is set to “ENABLE” or “DISABLE” as a manual intervention. When disabled the MyRailIO object is not operational, and Fail-safe actions are applied. (Re-)configuration of an object is only allowed </w:t>
+      </w:r>
+      <w:r>
+        <w:t>when the object is “DISABLE</w:t>
+      </w:r>
+      <w:r>
+        <w:t>D</w:t>
+      </w:r>
+      <w:r>
+        <w:t xml:space="preserve">”, and although </w:t>
+      </w:r>
+      <w:r>
+        <w:t>the new configuration is available in the MyRailIO server and can be persisted by saving it, it is not pushed to the decoders until the object is “ENABLED” – also leading to a restart of the decoders.</w:t>
       </w:r>
       <w:r>
         <w:t xml:space="preserve"> </w:t>
       </w:r>
       <w:r>
-        <w:t>administrative</w:t>
-      </w:r>
-      <w:r>
-        <w:t>- and operational states</w:t>
-      </w:r>
-      <w:bookmarkEnd w:id="24"/>
-    </w:p>
-    <w:p>
-      <w:r>
-        <w:t>Each of the MyRailIO objects in the object tree has a</w:t>
-      </w:r>
-      <w:r>
-        <w:t>n</w:t>
-      </w:r>
-      <w:r>
-        <w:t xml:space="preserve"> Administrative and an Operational state </w:t>
-      </w:r>
-      <w:r>
-        <w:t xml:space="preserve">shown in </w:t>
-      </w:r>
-      <w:r>
-        <w:t>its respective configuration dialog.</w:t>
-      </w:r>
-    </w:p>
-    <w:p>
-      <w:r>
-        <w:t xml:space="preserve">The Administrative state is set to “ENABLE” or “DISABLE” as a manual intervention. When disabled the MyRailIO object is not operational, and Fail-safe actions are applied. (Re-)configuration of an object is only allowed </w:t>
-      </w:r>
-      <w:r>
-        <w:t>when the object is “DISABLE</w:t>
-      </w:r>
-      <w:r>
-        <w:t>D</w:t>
-      </w:r>
-      <w:r>
-        <w:t xml:space="preserve">”, and although </w:t>
-      </w:r>
-      <w:r>
-        <w:t>the new configuration is available in the MyRailIO server and can be persisted by saving it, it is not pushed to the decoders until the object is “ENABLED” – also leading to a restart of the decoders.</w:t>
-      </w:r>
-      <w:r>
-        <w:t xml:space="preserve"> </w:t>
-      </w:r>
-      <w:r>
         <w:t>An MyRailIO object may not be “ENABLED” unless its parent is “ENABLED”</w:t>
       </w:r>
       <w:r>
@@ -13925,6 +13727,9 @@
     </w:p>
     <w:p>
       <w:r>
+        <w:rPr>
+          <w:noProof/>
+        </w:rPr>
         <w:drawing>
           <wp:inline distT="0" distB="0" distL="0" distR="0" wp14:anchorId="2854E755" wp14:editId="2BF2795F">
             <wp:extent cx="2520000" cy="2282400"/>
@@ -14211,6 +14016,9 @@
     </w:p>
     <w:p>
       <w:r>
+        <w:rPr>
+          <w:noProof/>
+        </w:rPr>
         <w:drawing>
           <wp:inline distT="0" distB="0" distL="0" distR="0" wp14:anchorId="68DCB79C" wp14:editId="10270223">
             <wp:extent cx="2520000" cy="2278800"/>
@@ -14279,10 +14087,7 @@
         <w:t xml:space="preserve">, and working with </w:t>
       </w:r>
       <w:r>
-        <w:t>MyRailIO</w:t>
-      </w:r>
-      <w:r>
-        <w:t xml:space="preserve"> </w:t>
+        <w:t xml:space="preserve">MyRailIO </w:t>
       </w:r>
       <w:r>
         <w:t>alarms</w:t>
@@ -14663,6 +14468,9 @@
     </w:p>
     <w:p>
       <w:r>
+        <w:rPr>
+          <w:noProof/>
+        </w:rPr>
         <w:lastRenderedPageBreak/>
         <w:drawing>
           <wp:inline distT="0" distB="0" distL="0" distR="0" wp14:anchorId="77F6DD3F" wp14:editId="51C7EF85">
@@ -14755,6 +14563,9 @@
     </w:p>
     <w:p>
       <w:r>
+        <w:rPr>
+          <w:noProof/>
+        </w:rPr>
         <w:drawing>
           <wp:inline distT="0" distB="0" distL="0" distR="0" wp14:anchorId="4ED02002" wp14:editId="4389BD46">
             <wp:extent cx="2520000" cy="1310400"/>
@@ -14879,6 +14690,9 @@
     </w:p>
     <w:p>
       <w:r>
+        <w:rPr>
+          <w:noProof/>
+        </w:rPr>
         <w:lastRenderedPageBreak/>
         <w:drawing>
           <wp:inline distT="0" distB="0" distL="0" distR="0" wp14:anchorId="007485D9" wp14:editId="162F07FD">
@@ -14946,10 +14760,7 @@
         <w:t xml:space="preserve">and working with </w:t>
       </w:r>
       <w:r>
-        <w:t>MyRailIO</w:t>
-      </w:r>
-      <w:r>
-        <w:t xml:space="preserve"> </w:t>
+        <w:t xml:space="preserve">MyRailIO </w:t>
       </w:r>
       <w:r>
         <w:t>performance metrics</w:t>
@@ -15097,10 +14908,7 @@
         <w:t xml:space="preserve">Understanding and working with </w:t>
       </w:r>
       <w:r>
-        <w:t xml:space="preserve">MyRailIO </w:t>
-      </w:r>
-      <w:r>
-        <w:t>inventories</w:t>
+        <w:t>MyRailIO inventories</w:t>
       </w:r>
       <w:bookmarkEnd w:id="27"/>
     </w:p>
@@ -15354,10 +15162,7 @@
       </w:pPr>
       <w:r>
         <w:lastRenderedPageBreak/>
-        <w:t xml:space="preserve">“DecoderUI” The decoder web portal </w:t>
-      </w:r>
-      <w:r>
-        <w:t xml:space="preserve">(If left-clicked – the </w:t>
+        <w:t xml:space="preserve">“DecoderUI” The decoder web portal (If left-clicked – the </w:t>
       </w:r>
       <w:r>
         <w:t>web portal will pop-up</w:t>
@@ -15368,6 +15173,9 @@
     </w:p>
     <w:p>
       <w:r>
+        <w:rPr>
+          <w:noProof/>
+        </w:rPr>
         <w:drawing>
           <wp:inline distT="0" distB="0" distL="0" distR="0" wp14:anchorId="68FA86B2" wp14:editId="00F3C012">
             <wp:extent cx="2520000" cy="1072800"/>
@@ -15566,6 +15374,9 @@
     </w:p>
     <w:p>
       <w:r>
+        <w:rPr>
+          <w:noProof/>
+        </w:rPr>
         <w:drawing>
           <wp:inline distT="0" distB="0" distL="0" distR="0" wp14:anchorId="79EB1BF3" wp14:editId="221C329B">
             <wp:extent cx="2520000" cy="1054800"/>
@@ -15609,22 +15420,7 @@
         <w:t xml:space="preserve">The </w:t>
       </w:r>
       <w:r>
-        <w:t>Sensor</w:t>
-      </w:r>
-      <w:r>
-        <w:t xml:space="preserve"> inventor</w:t>
-      </w:r>
-      <w:r>
-        <w:t>y</w:t>
-      </w:r>
-      <w:r>
-        <w:t xml:space="preserve"> shows all the Light </w:t>
-      </w:r>
-      <w:r>
-        <w:t>sensors</w:t>
-      </w:r>
-      <w:r>
-        <w:t xml:space="preserve"> and their respective status.</w:t>
+        <w:t>Sensor inventory shows all the Light sensors and their respective status.</w:t>
       </w:r>
     </w:p>
     <w:p>
@@ -15774,6 +15570,9 @@
     </w:p>
     <w:p>
       <w:r>
+        <w:rPr>
+          <w:noProof/>
+        </w:rPr>
         <w:drawing>
           <wp:inline distT="0" distB="0" distL="0" distR="0" wp14:anchorId="04D5318A" wp14:editId="2ECE2367">
             <wp:extent cx="2520000" cy="1378800"/>
@@ -15817,10 +15616,7 @@
         <w:t xml:space="preserve">The </w:t>
       </w:r>
       <w:r>
-        <w:t>Actuator</w:t>
-      </w:r>
-      <w:r>
-        <w:t xml:space="preserve"> inventory shows all the Light sensors and their respective status.</w:t>
+        <w:t>Actuator inventory shows all the Light sensors and their respective status.</w:t>
       </w:r>
     </w:p>
     <w:p>
@@ -15963,6 +15759,9 @@
     </w:p>
     <w:p>
       <w:r>
+        <w:rPr>
+          <w:noProof/>
+        </w:rPr>
         <w:drawing>
           <wp:inline distT="0" distB="0" distL="0" distR="0" wp14:anchorId="2DCE1080" wp14:editId="3530E326">
             <wp:extent cx="2520000" cy="1378800"/>
@@ -16023,10 +15822,7 @@
         <w:t xml:space="preserve">Understanding </w:t>
       </w:r>
       <w:r>
-        <w:t xml:space="preserve">MyRailIO </w:t>
-      </w:r>
-      <w:r>
-        <w:t>restart</w:t>
+        <w:t>MyRailIO restart</w:t>
       </w:r>
       <w:r>
         <w:t>s</w:t>
@@ -16288,10 +16084,7 @@
       <w:bookmarkStart w:id="29" w:name="_Toc171639479"/>
       <w:r>
         <w:lastRenderedPageBreak/>
-        <w:t xml:space="preserve">MyRailIO </w:t>
-      </w:r>
-      <w:r>
-        <w:t>troubleshooting</w:t>
+        <w:t>MyRailIO troubleshooting</w:t>
       </w:r>
       <w:bookmarkEnd w:id="29"/>
     </w:p>
@@ -16390,6 +16183,9 @@
     </w:p>
     <w:p>
       <w:r>
+        <w:rPr>
+          <w:noProof/>
+        </w:rPr>
         <w:drawing>
           <wp:inline distT="0" distB="0" distL="0" distR="0" wp14:anchorId="08B1E9FB" wp14:editId="2F86F7E5">
             <wp:extent cx="2520000" cy="1573200"/>
@@ -16463,6 +16259,9 @@
     </w:p>
     <w:p>
       <w:r>
+        <w:rPr>
+          <w:noProof/>
+        </w:rPr>
         <w:drawing>
           <wp:inline distT="0" distB="0" distL="0" distR="0" wp14:anchorId="05FEF36E" wp14:editId="67E0C82B">
             <wp:extent cx="2520000" cy="1479600"/>
@@ -16549,10 +16348,7 @@
       </w:pPr>
       <w:bookmarkStart w:id="30" w:name="_Toc171639480"/>
       <w:r>
-        <w:t xml:space="preserve">MyRailIO </w:t>
-      </w:r>
-      <w:r>
-        <w:t>decoder upgrade</w:t>
+        <w:t>MyRailIO decoder upgrade</w:t>
       </w:r>
       <w:bookmarkEnd w:id="30"/>
     </w:p>
@@ -16836,6 +16632,13 @@
       </w:r>
     </w:p>
   </w:endnote>
+  <w:endnote w:type="continuationNotice" w:id="1">
+    <w:p>
+      <w:pPr>
+        <w:spacing w:after="0" w:line="240" w:lineRule="auto"/>
+      </w:pPr>
+    </w:p>
+  </w:endnote>
 </w:endnotes>
 </file>
 
@@ -16852,7 +16655,7 @@
       <mc:AlternateContent>
         <mc:Choice Requires="wps">
           <w:drawing>
-            <wp:anchor distT="45720" distB="45720" distL="114300" distR="114300" simplePos="0" relativeHeight="251685888" behindDoc="0" locked="0" layoutInCell="1" allowOverlap="1" wp14:anchorId="03CB8179" wp14:editId="6D3F5AFB">
+            <wp:anchor distT="45720" distB="45720" distL="114300" distR="114300" simplePos="0" relativeHeight="251658243" behindDoc="0" locked="0" layoutInCell="1" allowOverlap="1" wp14:anchorId="03CB8179" wp14:editId="6D3F5AFB">
               <wp:simplePos x="0" y="0"/>
               <wp:positionH relativeFrom="margin">
                 <wp:posOffset>2081530</wp:posOffset>
@@ -16931,7 +16734,7 @@
               <v:stroke joinstyle="miter"/>
               <v:path gradientshapeok="t" o:connecttype="rect"/>
             </v:shapetype>
-            <v:shape id="_x0000_s1030" type="#_x0000_t202" style="position:absolute;margin-left:163.9pt;margin-top:1.6pt;width:67pt;height:21pt;z-index:251685888;visibility:visible;mso-wrap-style:square;mso-width-percent:0;mso-height-percent:0;mso-wrap-distance-left:9pt;mso-wrap-distance-top:3.6pt;mso-wrap-distance-right:9pt;mso-wrap-distance-bottom:3.6pt;mso-position-horizontal:absolute;mso-position-horizontal-relative:margin;mso-position-vertical:absolute;mso-position-vertical-relative:text;mso-width-percent:0;mso-height-percent:0;mso-width-relative:margin;mso-height-relative:margin;v-text-anchor:top" o:gfxdata="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" stroked="f">
+            <v:shape id="_x0000_s1030" type="#_x0000_t202" style="position:absolute;margin-left:163.9pt;margin-top:1.6pt;width:67pt;height:21pt;z-index:251658243;visibility:visible;mso-wrap-style:square;mso-width-percent:0;mso-height-percent:0;mso-wrap-distance-left:9pt;mso-wrap-distance-top:3.6pt;mso-wrap-distance-right:9pt;mso-wrap-distance-bottom:3.6pt;mso-position-horizontal:absolute;mso-position-horizontal-relative:margin;mso-position-vertical:absolute;mso-position-vertical-relative:text;mso-width-percent:0;mso-height-percent:0;mso-width-relative:margin;mso-height-relative:margin;v-text-anchor:top" o:gfxdata="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" stroked="f">
               <v:textbox>
                 <w:txbxContent>
                   <w:p>
@@ -16964,7 +16767,7 @@
       <mc:AlternateContent>
         <mc:Choice Requires="wps">
           <w:drawing>
-            <wp:anchor distT="45720" distB="45720" distL="114300" distR="114300" simplePos="0" relativeHeight="251686912" behindDoc="0" locked="0" layoutInCell="1" allowOverlap="1" wp14:anchorId="005EA4BA" wp14:editId="1799402A">
+            <wp:anchor distT="45720" distB="45720" distL="114300" distR="114300" simplePos="0" relativeHeight="251658244" behindDoc="0" locked="0" layoutInCell="1" allowOverlap="1" wp14:anchorId="005EA4BA" wp14:editId="1799402A">
               <wp:simplePos x="0" y="0"/>
               <wp:positionH relativeFrom="column">
                 <wp:posOffset>2826385</wp:posOffset>
@@ -17031,7 +16834,7 @@
         </mc:Choice>
         <mc:Fallback>
           <w:pict>
-            <v:shape w14:anchorId="005EA4BA" id="_x0000_s1031" type="#_x0000_t202" style="position:absolute;margin-left:222.55pt;margin-top:2pt;width:134pt;height:21.35pt;z-index:251686912;visibility:visible;mso-wrap-style:square;mso-width-percent:0;mso-height-percent:0;mso-wrap-distance-left:9pt;mso-wrap-distance-top:3.6pt;mso-wrap-distance-right:9pt;mso-wrap-distance-bottom:3.6pt;mso-position-horizontal:absolute;mso-position-horizontal-relative:text;mso-position-vertical:absolute;mso-position-vertical-relative:text;mso-width-percent:0;mso-height-percent:0;mso-width-relative:margin;mso-height-relative:margin;v-text-anchor:top" o:gfxdata="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" stroked="f">
+            <v:shape w14:anchorId="005EA4BA" id="_x0000_s1031" type="#_x0000_t202" style="position:absolute;margin-left:222.55pt;margin-top:2pt;width:134pt;height:21.35pt;z-index:251658244;visibility:visible;mso-wrap-style:square;mso-width-percent:0;mso-height-percent:0;mso-wrap-distance-left:9pt;mso-wrap-distance-top:3.6pt;mso-wrap-distance-right:9pt;mso-wrap-distance-bottom:3.6pt;mso-position-horizontal:absolute;mso-position-horizontal-relative:text;mso-position-vertical:absolute;mso-position-vertical-relative:text;mso-width-percent:0;mso-height-percent:0;mso-width-relative:margin;mso-height-relative:margin;v-text-anchor:top" o:gfxdata="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" stroked="f">
               <v:textbox>
                 <w:txbxContent>
                   <w:p>
@@ -17056,7 +16859,7 @@
       <mc:AlternateContent>
         <mc:Choice Requires="wps">
           <w:drawing>
-            <wp:anchor distT="45720" distB="45720" distL="114300" distR="114300" simplePos="0" relativeHeight="251687936" behindDoc="0" locked="0" layoutInCell="1" allowOverlap="1" wp14:anchorId="018E253B" wp14:editId="2C641C2A">
+            <wp:anchor distT="45720" distB="45720" distL="114300" distR="114300" simplePos="0" relativeHeight="251658245" behindDoc="0" locked="0" layoutInCell="1" allowOverlap="1" wp14:anchorId="018E253B" wp14:editId="2C641C2A">
               <wp:simplePos x="0" y="0"/>
               <wp:positionH relativeFrom="margin">
                 <wp:posOffset>4632325</wp:posOffset>
@@ -17131,7 +16934,7 @@
         </mc:Choice>
         <mc:Fallback>
           <w:pict>
-            <v:shape w14:anchorId="018E253B" id="_x0000_s1032" type="#_x0000_t202" style="position:absolute;margin-left:364.75pt;margin-top:1.55pt;width:48.45pt;height:21.4pt;z-index:251687936;visibility:visible;mso-wrap-style:square;mso-width-percent:0;mso-height-percent:0;mso-wrap-distance-left:9pt;mso-wrap-distance-top:3.6pt;mso-wrap-distance-right:9pt;mso-wrap-distance-bottom:3.6pt;mso-position-horizontal:absolute;mso-position-horizontal-relative:margin;mso-position-vertical:absolute;mso-position-vertical-relative:text;mso-width-percent:0;mso-height-percent:0;mso-width-relative:margin;mso-height-relative:margin;v-text-anchor:top" o:gfxdata="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" stroked="f">
+            <v:shape w14:anchorId="018E253B" id="_x0000_s1032" type="#_x0000_t202" style="position:absolute;margin-left:364.75pt;margin-top:1.55pt;width:48.45pt;height:21.4pt;z-index:251658245;visibility:visible;mso-wrap-style:square;mso-width-percent:0;mso-height-percent:0;mso-wrap-distance-left:9pt;mso-wrap-distance-top:3.6pt;mso-wrap-distance-right:9pt;mso-wrap-distance-bottom:3.6pt;mso-position-horizontal:absolute;mso-position-horizontal-relative:margin;mso-position-vertical:absolute;mso-position-vertical-relative:text;mso-width-percent:0;mso-height-percent:0;mso-width-relative:margin;mso-height-relative:margin;v-text-anchor:top" o:gfxdata="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" stroked="f">
               <v:textbox>
                 <w:txbxContent>
                   <w:p>
@@ -17164,7 +16967,7 @@
       <mc:AlternateContent>
         <mc:Choice Requires="wps">
           <w:drawing>
-            <wp:anchor distT="45720" distB="45720" distL="114300" distR="114300" simplePos="0" relativeHeight="251688960" behindDoc="0" locked="0" layoutInCell="1" allowOverlap="1" wp14:anchorId="6828F9CD" wp14:editId="0E8C0337">
+            <wp:anchor distT="45720" distB="45720" distL="114300" distR="114300" simplePos="0" relativeHeight="251658246" behindDoc="0" locked="0" layoutInCell="1" allowOverlap="1" wp14:anchorId="6828F9CD" wp14:editId="0E8C0337">
               <wp:simplePos x="0" y="0"/>
               <wp:positionH relativeFrom="column">
                 <wp:posOffset>5146040</wp:posOffset>
@@ -17248,7 +17051,7 @@
         </mc:Choice>
         <mc:Fallback>
           <w:pict>
-            <v:shape w14:anchorId="6828F9CD" id="_x0000_s1033" type="#_x0000_t202" style="position:absolute;margin-left:405.2pt;margin-top:1.95pt;width:134pt;height:21.35pt;z-index:251688960;visibility:visible;mso-wrap-style:square;mso-width-percent:0;mso-height-percent:0;mso-wrap-distance-left:9pt;mso-wrap-distance-top:3.6pt;mso-wrap-distance-right:9pt;mso-wrap-distance-bottom:3.6pt;mso-position-horizontal:absolute;mso-position-horizontal-relative:text;mso-position-vertical:absolute;mso-position-vertical-relative:text;mso-width-percent:0;mso-height-percent:0;mso-width-relative:margin;mso-height-relative:margin;v-text-anchor:top" o:gfxdata="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" stroked="f">
+            <v:shape w14:anchorId="6828F9CD" id="_x0000_s1033" type="#_x0000_t202" style="position:absolute;margin-left:405.2pt;margin-top:1.95pt;width:134pt;height:21.35pt;z-index:251658246;visibility:visible;mso-wrap-style:square;mso-width-percent:0;mso-height-percent:0;mso-wrap-distance-left:9pt;mso-wrap-distance-top:3.6pt;mso-wrap-distance-right:9pt;mso-wrap-distance-bottom:3.6pt;mso-position-horizontal:absolute;mso-position-horizontal-relative:text;mso-position-vertical:absolute;mso-position-vertical-relative:text;mso-width-percent:0;mso-height-percent:0;mso-width-relative:margin;mso-height-relative:margin;v-text-anchor:top" o:gfxdata="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" stroked="f">
               <v:textbox>
                 <w:txbxContent>
                   <w:sdt>
@@ -17290,7 +17093,7 @@
       <mc:AlternateContent>
         <mc:Choice Requires="wpg">
           <w:drawing>
-            <wp:anchor distT="0" distB="0" distL="114300" distR="114300" simplePos="0" relativeHeight="251662336" behindDoc="0" locked="0" layoutInCell="1" allowOverlap="1" wp14:anchorId="2C33C419" wp14:editId="3FC48202">
+            <wp:anchor distT="0" distB="0" distL="114300" distR="114300" simplePos="0" relativeHeight="251658241" behindDoc="0" locked="0" layoutInCell="1" allowOverlap="1" wp14:anchorId="2C33C419" wp14:editId="3FC48202">
               <wp:simplePos x="0" y="0"/>
               <wp:positionH relativeFrom="column">
                 <wp:posOffset>-515620</wp:posOffset>
@@ -17466,7 +17269,7 @@
         </mc:Choice>
         <mc:Fallback>
           <w:pict>
-            <v:group w14:anchorId="2C33C419" id="Group 4" o:spid="_x0000_s1034" style="position:absolute;margin-left:-40.6pt;margin-top:3.35pt;width:43.2pt;height:18.7pt;z-index:251662336" coordorigin="614,660" coordsize="864,374" o:gfxdata="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">
+            <v:group w14:anchorId="2C33C419" id="Group 4" o:spid="_x0000_s1034" style="position:absolute;margin-left:-40.6pt;margin-top:3.35pt;width:43.2pt;height:18.7pt;z-index:251658241" coordorigin="614,660" coordsize="864,374" o:gfxdata="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">
               <v:roundrect id="AutoShape 2" o:spid="_x0000_s1035" style="position:absolute;left:859;top:415;width:374;height:864;rotation:-90;visibility:visible;mso-wrap-style:square;v-text-anchor:top" arcsize="10923f" o:gfxdata="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" stroked="f"/>
               <v:roundrect id="AutoShape 4" o:spid="_x0000_s1036" style="position:absolute;left:898;top:451;width:296;height:792;rotation:-90;visibility:visible;mso-wrap-style:square;v-text-anchor:top" arcsize="10923f" o:gfxdata="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" fillcolor="#a5a5a5 [2092]" stroked="f"/>
               <v:shape id="Text Box 5" o:spid="_x0000_s1037" type="#_x0000_t202" style="position:absolute;left:732;top:716;width:659;height:288;visibility:visible;mso-wrap-style:square;v-text-anchor:top" o:gfxdata="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" filled="f" stroked="f">
@@ -17532,7 +17335,7 @@
       <mc:AlternateContent>
         <mc:Choice Requires="wps">
           <w:drawing>
-            <wp:anchor distT="45720" distB="45720" distL="114300" distR="114300" simplePos="0" relativeHeight="251734016" behindDoc="0" locked="0" layoutInCell="1" allowOverlap="1" wp14:anchorId="46926B49" wp14:editId="7A2AA9F4">
+            <wp:anchor distT="45720" distB="45720" distL="114300" distR="114300" simplePos="0" relativeHeight="251658263" behindDoc="0" locked="0" layoutInCell="1" allowOverlap="1" wp14:anchorId="46926B49" wp14:editId="7A2AA9F4">
               <wp:simplePos x="0" y="0"/>
               <wp:positionH relativeFrom="margin">
                 <wp:posOffset>2081530</wp:posOffset>
@@ -17611,7 +17414,7 @@
               <v:stroke joinstyle="miter"/>
               <v:path gradientshapeok="t" o:connecttype="rect"/>
             </v:shapetype>
-            <v:shape id="_x0000_s1047" type="#_x0000_t202" style="position:absolute;margin-left:163.9pt;margin-top:1.6pt;width:67pt;height:21pt;z-index:251734016;visibility:visible;mso-wrap-style:square;mso-width-percent:0;mso-height-percent:0;mso-wrap-distance-left:9pt;mso-wrap-distance-top:3.6pt;mso-wrap-distance-right:9pt;mso-wrap-distance-bottom:3.6pt;mso-position-horizontal:absolute;mso-position-horizontal-relative:margin;mso-position-vertical:absolute;mso-position-vertical-relative:text;mso-width-percent:0;mso-height-percent:0;mso-width-relative:margin;mso-height-relative:margin;v-text-anchor:top" o:gfxdata="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" stroked="f">
+            <v:shape id="_x0000_s1047" type="#_x0000_t202" style="position:absolute;margin-left:163.9pt;margin-top:1.6pt;width:67pt;height:21pt;z-index:251658263;visibility:visible;mso-wrap-style:square;mso-width-percent:0;mso-height-percent:0;mso-wrap-distance-left:9pt;mso-wrap-distance-top:3.6pt;mso-wrap-distance-right:9pt;mso-wrap-distance-bottom:3.6pt;mso-position-horizontal:absolute;mso-position-horizontal-relative:margin;mso-position-vertical:absolute;mso-position-vertical-relative:text;mso-width-percent:0;mso-height-percent:0;mso-width-relative:margin;mso-height-relative:margin;v-text-anchor:top" o:gfxdata="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" stroked="f">
               <v:textbox>
                 <w:txbxContent>
                   <w:p>
@@ -17644,7 +17447,7 @@
       <mc:AlternateContent>
         <mc:Choice Requires="wps">
           <w:drawing>
-            <wp:anchor distT="45720" distB="45720" distL="114300" distR="114300" simplePos="0" relativeHeight="251735040" behindDoc="0" locked="0" layoutInCell="1" allowOverlap="1" wp14:anchorId="51C6FF0F" wp14:editId="5A33C162">
+            <wp:anchor distT="45720" distB="45720" distL="114300" distR="114300" simplePos="0" relativeHeight="251658264" behindDoc="0" locked="0" layoutInCell="1" allowOverlap="1" wp14:anchorId="51C6FF0F" wp14:editId="5A33C162">
               <wp:simplePos x="0" y="0"/>
               <wp:positionH relativeFrom="column">
                 <wp:posOffset>2826385</wp:posOffset>
@@ -17711,7 +17514,7 @@
         </mc:Choice>
         <mc:Fallback>
           <w:pict>
-            <v:shape w14:anchorId="51C6FF0F" id="_x0000_s1048" type="#_x0000_t202" style="position:absolute;margin-left:222.55pt;margin-top:2pt;width:134pt;height:21.35pt;z-index:251735040;visibility:visible;mso-wrap-style:square;mso-width-percent:0;mso-height-percent:0;mso-wrap-distance-left:9pt;mso-wrap-distance-top:3.6pt;mso-wrap-distance-right:9pt;mso-wrap-distance-bottom:3.6pt;mso-position-horizontal:absolute;mso-position-horizontal-relative:text;mso-position-vertical:absolute;mso-position-vertical-relative:text;mso-width-percent:0;mso-height-percent:0;mso-width-relative:margin;mso-height-relative:margin;v-text-anchor:top" o:gfxdata="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" stroked="f">
+            <v:shape w14:anchorId="51C6FF0F" id="_x0000_s1048" type="#_x0000_t202" style="position:absolute;margin-left:222.55pt;margin-top:2pt;width:134pt;height:21.35pt;z-index:251658264;visibility:visible;mso-wrap-style:square;mso-width-percent:0;mso-height-percent:0;mso-wrap-distance-left:9pt;mso-wrap-distance-top:3.6pt;mso-wrap-distance-right:9pt;mso-wrap-distance-bottom:3.6pt;mso-position-horizontal:absolute;mso-position-horizontal-relative:text;mso-position-vertical:absolute;mso-position-vertical-relative:text;mso-width-percent:0;mso-height-percent:0;mso-width-relative:margin;mso-height-relative:margin;v-text-anchor:top" o:gfxdata="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" stroked="f">
               <v:textbox>
                 <w:txbxContent>
                   <w:p>
@@ -17736,7 +17539,7 @@
       <mc:AlternateContent>
         <mc:Choice Requires="wps">
           <w:drawing>
-            <wp:anchor distT="45720" distB="45720" distL="114300" distR="114300" simplePos="0" relativeHeight="251736064" behindDoc="0" locked="0" layoutInCell="1" allowOverlap="1" wp14:anchorId="0E8EABC4" wp14:editId="1260258B">
+            <wp:anchor distT="45720" distB="45720" distL="114300" distR="114300" simplePos="0" relativeHeight="251658265" behindDoc="0" locked="0" layoutInCell="1" allowOverlap="1" wp14:anchorId="0E8EABC4" wp14:editId="1260258B">
               <wp:simplePos x="0" y="0"/>
               <wp:positionH relativeFrom="margin">
                 <wp:posOffset>4632325</wp:posOffset>
@@ -17811,7 +17614,7 @@
         </mc:Choice>
         <mc:Fallback>
           <w:pict>
-            <v:shape w14:anchorId="0E8EABC4" id="_x0000_s1049" type="#_x0000_t202" style="position:absolute;margin-left:364.75pt;margin-top:1.55pt;width:48.45pt;height:21.4pt;z-index:251736064;visibility:visible;mso-wrap-style:square;mso-width-percent:0;mso-height-percent:0;mso-wrap-distance-left:9pt;mso-wrap-distance-top:3.6pt;mso-wrap-distance-right:9pt;mso-wrap-distance-bottom:3.6pt;mso-position-horizontal:absolute;mso-position-horizontal-relative:margin;mso-position-vertical:absolute;mso-position-vertical-relative:text;mso-width-percent:0;mso-height-percent:0;mso-width-relative:margin;mso-height-relative:margin;v-text-anchor:top" o:gfxdata="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" stroked="f">
+            <v:shape w14:anchorId="0E8EABC4" id="_x0000_s1049" type="#_x0000_t202" style="position:absolute;margin-left:364.75pt;margin-top:1.55pt;width:48.45pt;height:21.4pt;z-index:251658265;visibility:visible;mso-wrap-style:square;mso-width-percent:0;mso-height-percent:0;mso-wrap-distance-left:9pt;mso-wrap-distance-top:3.6pt;mso-wrap-distance-right:9pt;mso-wrap-distance-bottom:3.6pt;mso-position-horizontal:absolute;mso-position-horizontal-relative:margin;mso-position-vertical:absolute;mso-position-vertical-relative:text;mso-width-percent:0;mso-height-percent:0;mso-width-relative:margin;mso-height-relative:margin;v-text-anchor:top" o:gfxdata="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" stroked="f">
               <v:textbox>
                 <w:txbxContent>
                   <w:p>
@@ -17844,7 +17647,7 @@
       <mc:AlternateContent>
         <mc:Choice Requires="wps">
           <w:drawing>
-            <wp:anchor distT="45720" distB="45720" distL="114300" distR="114300" simplePos="0" relativeHeight="251737088" behindDoc="0" locked="0" layoutInCell="1" allowOverlap="1" wp14:anchorId="0D8D06D6" wp14:editId="764C0233">
+            <wp:anchor distT="45720" distB="45720" distL="114300" distR="114300" simplePos="0" relativeHeight="251658266" behindDoc="0" locked="0" layoutInCell="1" allowOverlap="1" wp14:anchorId="0D8D06D6" wp14:editId="764C0233">
               <wp:simplePos x="0" y="0"/>
               <wp:positionH relativeFrom="column">
                 <wp:posOffset>5146040</wp:posOffset>
@@ -17928,7 +17731,7 @@
         </mc:Choice>
         <mc:Fallback>
           <w:pict>
-            <v:shape w14:anchorId="0D8D06D6" id="_x0000_s1050" type="#_x0000_t202" style="position:absolute;margin-left:405.2pt;margin-top:1.95pt;width:134pt;height:21.35pt;z-index:251737088;visibility:visible;mso-wrap-style:square;mso-width-percent:0;mso-height-percent:0;mso-wrap-distance-left:9pt;mso-wrap-distance-top:3.6pt;mso-wrap-distance-right:9pt;mso-wrap-distance-bottom:3.6pt;mso-position-horizontal:absolute;mso-position-horizontal-relative:text;mso-position-vertical:absolute;mso-position-vertical-relative:text;mso-width-percent:0;mso-height-percent:0;mso-width-relative:margin;mso-height-relative:margin;v-text-anchor:top" o:gfxdata="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" stroked="f">
+            <v:shape w14:anchorId="0D8D06D6" id="_x0000_s1050" type="#_x0000_t202" style="position:absolute;margin-left:405.2pt;margin-top:1.95pt;width:134pt;height:21.35pt;z-index:251658266;visibility:visible;mso-wrap-style:square;mso-width-percent:0;mso-height-percent:0;mso-wrap-distance-left:9pt;mso-wrap-distance-top:3.6pt;mso-wrap-distance-right:9pt;mso-wrap-distance-bottom:3.6pt;mso-position-horizontal:absolute;mso-position-horizontal-relative:text;mso-position-vertical:absolute;mso-position-vertical-relative:text;mso-width-percent:0;mso-height-percent:0;mso-width-relative:margin;mso-height-relative:margin;v-text-anchor:top" o:gfxdata="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" stroked="f">
               <v:textbox>
                 <w:txbxContent>
                   <w:sdt>
@@ -17970,7 +17773,7 @@
       <mc:AlternateContent>
         <mc:Choice Requires="wpg">
           <w:drawing>
-            <wp:anchor distT="0" distB="0" distL="114300" distR="114300" simplePos="0" relativeHeight="251732992" behindDoc="0" locked="0" layoutInCell="1" allowOverlap="1" wp14:anchorId="5CFD6326" wp14:editId="7FD1961F">
+            <wp:anchor distT="0" distB="0" distL="114300" distR="114300" simplePos="0" relativeHeight="251658262" behindDoc="0" locked="0" layoutInCell="1" allowOverlap="1" wp14:anchorId="5CFD6326" wp14:editId="7FD1961F">
               <wp:simplePos x="0" y="0"/>
               <wp:positionH relativeFrom="column">
                 <wp:posOffset>-515620</wp:posOffset>
@@ -18146,7 +17949,7 @@
         </mc:Choice>
         <mc:Fallback>
           <w:pict>
-            <v:group w14:anchorId="5CFD6326" id="_x0000_s1051" style="position:absolute;margin-left:-40.6pt;margin-top:3.35pt;width:43.2pt;height:18.7pt;z-index:251732992" coordorigin="614,660" coordsize="864,374" o:gfxdata="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">
+            <v:group w14:anchorId="5CFD6326" id="_x0000_s1051" style="position:absolute;margin-left:-40.6pt;margin-top:3.35pt;width:43.2pt;height:18.7pt;z-index:251658262" coordorigin="614,660" coordsize="864,374" o:gfxdata="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">
               <v:roundrect id="AutoShape 2" o:spid="_x0000_s1052" style="position:absolute;left:859;top:415;width:374;height:864;rotation:-90;visibility:visible;mso-wrap-style:square;v-text-anchor:top" arcsize="10923f" o:gfxdata="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" stroked="f"/>
               <v:roundrect id="AutoShape 4" o:spid="_x0000_s1053" style="position:absolute;left:898;top:451;width:296;height:792;rotation:-90;visibility:visible;mso-wrap-style:square;v-text-anchor:top" arcsize="10923f" o:gfxdata="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" fillcolor="#a5a5a5 [2092]" stroked="f"/>
               <v:shape id="Text Box 5" o:spid="_x0000_s1054" type="#_x0000_t202" style="position:absolute;left:732;top:716;width:659;height:288;visibility:visible;mso-wrap-style:square;v-text-anchor:top" o:gfxdata="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" filled="f" stroked="f">
@@ -18212,7 +18015,7 @@
       <mc:AlternateContent>
         <mc:Choice Requires="wpg">
           <w:drawing>
-            <wp:anchor distT="0" distB="0" distL="114300" distR="114300" simplePos="0" relativeHeight="251747328" behindDoc="0" locked="0" layoutInCell="1" allowOverlap="1" wp14:anchorId="21FCFFD7" wp14:editId="01EFA224">
+            <wp:anchor distT="0" distB="0" distL="114300" distR="114300" simplePos="0" relativeHeight="251658274" behindDoc="0" locked="0" layoutInCell="1" allowOverlap="1" wp14:anchorId="21FCFFD7" wp14:editId="01EFA224">
               <wp:simplePos x="0" y="0"/>
               <wp:positionH relativeFrom="column">
                 <wp:posOffset>5920822</wp:posOffset>
@@ -18388,7 +18191,7 @@
         </mc:Choice>
         <mc:Fallback>
           <w:pict>
-            <v:group w14:anchorId="21FCFFD7" id="_x0000_s1055" style="position:absolute;margin-left:466.2pt;margin-top:4.2pt;width:43.2pt;height:18.7pt;z-index:251747328" coordorigin="614,660" coordsize="864,374" o:gfxdata="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">
+            <v:group w14:anchorId="21FCFFD7" id="_x0000_s1055" style="position:absolute;margin-left:466.2pt;margin-top:4.2pt;width:43.2pt;height:18.7pt;z-index:251658274" coordorigin="614,660" coordsize="864,374" o:gfxdata="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">
               <v:roundrect id="AutoShape 2" o:spid="_x0000_s1056" style="position:absolute;left:859;top:415;width:374;height:864;rotation:-90;visibility:visible;mso-wrap-style:square;v-text-anchor:top" arcsize="10923f" o:gfxdata="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" stroked="f"/>
               <v:roundrect id="AutoShape 4" o:spid="_x0000_s1057" style="position:absolute;left:898;top:451;width:296;height:792;rotation:-90;visibility:visible;mso-wrap-style:square;v-text-anchor:top" arcsize="10923f" o:gfxdata="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" fillcolor="#a5a5a5 [2092]" stroked="f"/>
               <v:shapetype id="_x0000_t202" coordsize="21600,21600" o:spt="202" path="m,l,21600r21600,l21600,xe">
@@ -18448,7 +18251,7 @@
       <mc:AlternateContent>
         <mc:Choice Requires="wps">
           <w:drawing>
-            <wp:anchor distT="45720" distB="45720" distL="114300" distR="114300" simplePos="0" relativeHeight="251746304" behindDoc="0" locked="0" layoutInCell="1" allowOverlap="1" wp14:anchorId="612BFA0C" wp14:editId="6F247653">
+            <wp:anchor distT="45720" distB="45720" distL="114300" distR="114300" simplePos="0" relativeHeight="251658273" behindDoc="0" locked="0" layoutInCell="1" allowOverlap="1" wp14:anchorId="612BFA0C" wp14:editId="6F247653">
               <wp:simplePos x="0" y="0"/>
               <wp:positionH relativeFrom="column">
                 <wp:posOffset>2997835</wp:posOffset>
@@ -18532,7 +18335,7 @@
         </mc:Choice>
         <mc:Fallback>
           <w:pict>
-            <v:shape w14:anchorId="612BFA0C" id="_x0000_s1059" type="#_x0000_t202" style="position:absolute;margin-left:236.05pt;margin-top:3.95pt;width:134pt;height:21.35pt;z-index:251746304;visibility:visible;mso-wrap-style:square;mso-width-percent:0;mso-height-percent:0;mso-wrap-distance-left:9pt;mso-wrap-distance-top:3.6pt;mso-wrap-distance-right:9pt;mso-wrap-distance-bottom:3.6pt;mso-position-horizontal:absolute;mso-position-horizontal-relative:text;mso-position-vertical:absolute;mso-position-vertical-relative:text;mso-width-percent:0;mso-height-percent:0;mso-width-relative:margin;mso-height-relative:margin;v-text-anchor:top" o:gfxdata="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" stroked="f">
+            <v:shape w14:anchorId="612BFA0C" id="_x0000_s1059" type="#_x0000_t202" style="position:absolute;margin-left:236.05pt;margin-top:3.95pt;width:134pt;height:21.35pt;z-index:251658273;visibility:visible;mso-wrap-style:square;mso-width-percent:0;mso-height-percent:0;mso-wrap-distance-left:9pt;mso-wrap-distance-top:3.6pt;mso-wrap-distance-right:9pt;mso-wrap-distance-bottom:3.6pt;mso-position-horizontal:absolute;mso-position-horizontal-relative:text;mso-position-vertical:absolute;mso-position-vertical-relative:text;mso-width-percent:0;mso-height-percent:0;mso-width-relative:margin;mso-height-relative:margin;v-text-anchor:top" o:gfxdata="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" stroked="f">
               <v:textbox>
                 <w:txbxContent>
                   <w:sdt>
@@ -18574,7 +18377,7 @@
       <mc:AlternateContent>
         <mc:Choice Requires="wps">
           <w:drawing>
-            <wp:anchor distT="45720" distB="45720" distL="114300" distR="114300" simplePos="0" relativeHeight="251745280" behindDoc="0" locked="0" layoutInCell="1" allowOverlap="1" wp14:anchorId="64DC486F" wp14:editId="71D3B4F2">
+            <wp:anchor distT="45720" distB="45720" distL="114300" distR="114300" simplePos="0" relativeHeight="251658272" behindDoc="0" locked="0" layoutInCell="1" allowOverlap="1" wp14:anchorId="64DC486F" wp14:editId="71D3B4F2">
               <wp:simplePos x="0" y="0"/>
               <wp:positionH relativeFrom="margin">
                 <wp:posOffset>2484120</wp:posOffset>
@@ -18649,7 +18452,7 @@
         </mc:Choice>
         <mc:Fallback>
           <w:pict>
-            <v:shape w14:anchorId="64DC486F" id="_x0000_s1060" type="#_x0000_t202" style="position:absolute;margin-left:195.6pt;margin-top:3.85pt;width:48.45pt;height:21.4pt;z-index:251745280;visibility:visible;mso-wrap-style:square;mso-width-percent:0;mso-height-percent:0;mso-wrap-distance-left:9pt;mso-wrap-distance-top:3.6pt;mso-wrap-distance-right:9pt;mso-wrap-distance-bottom:3.6pt;mso-position-horizontal:absolute;mso-position-horizontal-relative:margin;mso-position-vertical:absolute;mso-position-vertical-relative:text;mso-width-percent:0;mso-height-percent:0;mso-width-relative:margin;mso-height-relative:margin;v-text-anchor:top" o:gfxdata="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" stroked="f">
+            <v:shape w14:anchorId="64DC486F" id="_x0000_s1060" type="#_x0000_t202" style="position:absolute;margin-left:195.6pt;margin-top:3.85pt;width:48.45pt;height:21.4pt;z-index:251658272;visibility:visible;mso-wrap-style:square;mso-width-percent:0;mso-height-percent:0;mso-wrap-distance-left:9pt;mso-wrap-distance-top:3.6pt;mso-wrap-distance-right:9pt;mso-wrap-distance-bottom:3.6pt;mso-position-horizontal:absolute;mso-position-horizontal-relative:margin;mso-position-vertical:absolute;mso-position-vertical-relative:text;mso-width-percent:0;mso-height-percent:0;mso-width-relative:margin;mso-height-relative:margin;v-text-anchor:top" o:gfxdata="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" stroked="f">
               <v:textbox>
                 <w:txbxContent>
                   <w:p>
@@ -18682,7 +18485,7 @@
       <mc:AlternateContent>
         <mc:Choice Requires="wps">
           <w:drawing>
-            <wp:anchor distT="45720" distB="45720" distL="114300" distR="114300" simplePos="0" relativeHeight="251744256" behindDoc="0" locked="0" layoutInCell="1" allowOverlap="1" wp14:anchorId="61D193F5" wp14:editId="40261B82">
+            <wp:anchor distT="45720" distB="45720" distL="114300" distR="114300" simplePos="0" relativeHeight="251658271" behindDoc="0" locked="0" layoutInCell="1" allowOverlap="1" wp14:anchorId="61D193F5" wp14:editId="40261B82">
               <wp:simplePos x="0" y="0"/>
               <wp:positionH relativeFrom="column">
                 <wp:posOffset>678180</wp:posOffset>
@@ -18749,7 +18552,7 @@
         </mc:Choice>
         <mc:Fallback>
           <w:pict>
-            <v:shape w14:anchorId="61D193F5" id="_x0000_s1061" type="#_x0000_t202" style="position:absolute;margin-left:53.4pt;margin-top:3.6pt;width:134pt;height:21.35pt;z-index:251744256;visibility:visible;mso-wrap-style:square;mso-width-percent:0;mso-height-percent:0;mso-wrap-distance-left:9pt;mso-wrap-distance-top:3.6pt;mso-wrap-distance-right:9pt;mso-wrap-distance-bottom:3.6pt;mso-position-horizontal:absolute;mso-position-horizontal-relative:text;mso-position-vertical:absolute;mso-position-vertical-relative:text;mso-width-percent:0;mso-height-percent:0;mso-width-relative:margin;mso-height-relative:margin;v-text-anchor:top" o:gfxdata="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" stroked="f">
+            <v:shape w14:anchorId="61D193F5" id="_x0000_s1061" type="#_x0000_t202" style="position:absolute;margin-left:53.4pt;margin-top:3.6pt;width:134pt;height:21.35pt;z-index:251658271;visibility:visible;mso-wrap-style:square;mso-width-percent:0;mso-height-percent:0;mso-wrap-distance-left:9pt;mso-wrap-distance-top:3.6pt;mso-wrap-distance-right:9pt;mso-wrap-distance-bottom:3.6pt;mso-position-horizontal:absolute;mso-position-horizontal-relative:text;mso-position-vertical:absolute;mso-position-vertical-relative:text;mso-width-percent:0;mso-height-percent:0;mso-width-relative:margin;mso-height-relative:margin;v-text-anchor:top" o:gfxdata="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" stroked="f">
               <v:textbox>
                 <w:txbxContent>
                   <w:p>
@@ -18774,7 +18577,7 @@
       <mc:AlternateContent>
         <mc:Choice Requires="wps">
           <w:drawing>
-            <wp:anchor distT="45720" distB="45720" distL="114300" distR="114300" simplePos="0" relativeHeight="251743232" behindDoc="0" locked="0" layoutInCell="1" allowOverlap="1" wp14:anchorId="10FA2D96" wp14:editId="68B3816C">
+            <wp:anchor distT="45720" distB="45720" distL="114300" distR="114300" simplePos="0" relativeHeight="251658270" behindDoc="0" locked="0" layoutInCell="1" allowOverlap="1" wp14:anchorId="10FA2D96" wp14:editId="68B3816C">
               <wp:simplePos x="0" y="0"/>
               <wp:positionH relativeFrom="margin">
                 <wp:posOffset>-66675</wp:posOffset>
@@ -18849,7 +18652,7 @@
         </mc:Choice>
         <mc:Fallback>
           <w:pict>
-            <v:shape w14:anchorId="10FA2D96" id="_x0000_s1062" type="#_x0000_t202" style="position:absolute;margin-left:-5.25pt;margin-top:3.85pt;width:67pt;height:21pt;z-index:251743232;visibility:visible;mso-wrap-style:square;mso-width-percent:0;mso-height-percent:0;mso-wrap-distance-left:9pt;mso-wrap-distance-top:3.6pt;mso-wrap-distance-right:9pt;mso-wrap-distance-bottom:3.6pt;mso-position-horizontal:absolute;mso-position-horizontal-relative:margin;mso-position-vertical:absolute;mso-position-vertical-relative:text;mso-width-percent:0;mso-height-percent:0;mso-width-relative:margin;mso-height-relative:margin;v-text-anchor:top" o:gfxdata="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" stroked="f">
+            <v:shape w14:anchorId="10FA2D96" id="_x0000_s1062" type="#_x0000_t202" style="position:absolute;margin-left:-5.25pt;margin-top:3.85pt;width:67pt;height:21pt;z-index:251658270;visibility:visible;mso-wrap-style:square;mso-width-percent:0;mso-height-percent:0;mso-wrap-distance-left:9pt;mso-wrap-distance-top:3.6pt;mso-wrap-distance-right:9pt;mso-wrap-distance-bottom:3.6pt;mso-position-horizontal:absolute;mso-position-horizontal-relative:margin;mso-position-vertical:absolute;mso-position-vertical-relative:text;mso-width-percent:0;mso-height-percent:0;mso-width-relative:margin;mso-height-relative:margin;v-text-anchor:top" o:gfxdata="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" stroked="f">
               <v:textbox>
                 <w:txbxContent>
                   <w:p>
@@ -18892,7 +18695,7 @@
       <mc:AlternateContent>
         <mc:Choice Requires="wps">
           <w:drawing>
-            <wp:anchor distT="45720" distB="45720" distL="114300" distR="114300" simplePos="0" relativeHeight="251725824" behindDoc="0" locked="0" layoutInCell="1" allowOverlap="1" wp14:anchorId="3C908117" wp14:editId="0EB52A66">
+            <wp:anchor distT="45720" distB="45720" distL="114300" distR="114300" simplePos="0" relativeHeight="251658257" behindDoc="0" locked="0" layoutInCell="1" allowOverlap="1" wp14:anchorId="3C908117" wp14:editId="0EB52A66">
               <wp:simplePos x="0" y="0"/>
               <wp:positionH relativeFrom="margin">
                 <wp:posOffset>2715895</wp:posOffset>
@@ -18971,7 +18774,7 @@
               <v:stroke joinstyle="miter"/>
               <v:path gradientshapeok="t" o:connecttype="rect"/>
             </v:shapetype>
-            <v:shape id="_x0000_s1066" type="#_x0000_t202" style="position:absolute;margin-left:213.85pt;margin-top:1.95pt;width:48.45pt;height:21.4pt;z-index:251725824;visibility:visible;mso-wrap-style:square;mso-width-percent:0;mso-height-percent:0;mso-wrap-distance-left:9pt;mso-wrap-distance-top:3.6pt;mso-wrap-distance-right:9pt;mso-wrap-distance-bottom:3.6pt;mso-position-horizontal:absolute;mso-position-horizontal-relative:margin;mso-position-vertical:absolute;mso-position-vertical-relative:text;mso-width-percent:0;mso-height-percent:0;mso-width-relative:margin;mso-height-relative:margin;v-text-anchor:top" o:gfxdata="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" stroked="f">
+            <v:shape id="_x0000_s1066" type="#_x0000_t202" style="position:absolute;margin-left:213.85pt;margin-top:1.95pt;width:48.45pt;height:21.4pt;z-index:251658257;visibility:visible;mso-wrap-style:square;mso-width-percent:0;mso-height-percent:0;mso-wrap-distance-left:9pt;mso-wrap-distance-top:3.6pt;mso-wrap-distance-right:9pt;mso-wrap-distance-bottom:3.6pt;mso-position-horizontal:absolute;mso-position-horizontal-relative:margin;mso-position-vertical:absolute;mso-position-vertical-relative:text;mso-width-percent:0;mso-height-percent:0;mso-width-relative:margin;mso-height-relative:margin;v-text-anchor:top" o:gfxdata="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" stroked="f">
               <v:textbox>
                 <w:txbxContent>
                   <w:p>
@@ -19004,7 +18807,7 @@
       <mc:AlternateContent>
         <mc:Choice Requires="wps">
           <w:drawing>
-            <wp:anchor distT="45720" distB="45720" distL="114300" distR="114300" simplePos="0" relativeHeight="251724800" behindDoc="0" locked="0" layoutInCell="1" allowOverlap="1" wp14:anchorId="572832C4" wp14:editId="3C306D62">
+            <wp:anchor distT="45720" distB="45720" distL="114300" distR="114300" simplePos="0" relativeHeight="251658256" behindDoc="0" locked="0" layoutInCell="1" allowOverlap="1" wp14:anchorId="572832C4" wp14:editId="3C306D62">
               <wp:simplePos x="0" y="0"/>
               <wp:positionH relativeFrom="column">
                 <wp:posOffset>909955</wp:posOffset>
@@ -19071,7 +18874,7 @@
         </mc:Choice>
         <mc:Fallback>
           <w:pict>
-            <v:shape w14:anchorId="572832C4" id="_x0000_s1067" type="#_x0000_t202" style="position:absolute;margin-left:71.65pt;margin-top:1.4pt;width:134pt;height:21.35pt;z-index:251724800;visibility:visible;mso-wrap-style:square;mso-width-percent:0;mso-height-percent:0;mso-wrap-distance-left:9pt;mso-wrap-distance-top:3.6pt;mso-wrap-distance-right:9pt;mso-wrap-distance-bottom:3.6pt;mso-position-horizontal:absolute;mso-position-horizontal-relative:text;mso-position-vertical:absolute;mso-position-vertical-relative:text;mso-width-percent:0;mso-height-percent:0;mso-width-relative:margin;mso-height-relative:margin;v-text-anchor:top" o:gfxdata="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" stroked="f">
+            <v:shape w14:anchorId="572832C4" id="_x0000_s1067" type="#_x0000_t202" style="position:absolute;margin-left:71.65pt;margin-top:1.4pt;width:134pt;height:21.35pt;z-index:251658256;visibility:visible;mso-wrap-style:square;mso-width-percent:0;mso-height-percent:0;mso-wrap-distance-left:9pt;mso-wrap-distance-top:3.6pt;mso-wrap-distance-right:9pt;mso-wrap-distance-bottom:3.6pt;mso-position-horizontal:absolute;mso-position-horizontal-relative:text;mso-position-vertical:absolute;mso-position-vertical-relative:text;mso-width-percent:0;mso-height-percent:0;mso-width-relative:margin;mso-height-relative:margin;v-text-anchor:top" o:gfxdata="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" stroked="f">
               <v:textbox>
                 <w:txbxContent>
                   <w:p>
@@ -19096,7 +18899,7 @@
       <mc:AlternateContent>
         <mc:Choice Requires="wps">
           <w:drawing>
-            <wp:anchor distT="45720" distB="45720" distL="114300" distR="114300" simplePos="0" relativeHeight="251726848" behindDoc="0" locked="0" layoutInCell="1" allowOverlap="1" wp14:anchorId="28E11CD3" wp14:editId="5F1B846C">
+            <wp:anchor distT="45720" distB="45720" distL="114300" distR="114300" simplePos="0" relativeHeight="251658258" behindDoc="0" locked="0" layoutInCell="1" allowOverlap="1" wp14:anchorId="28E11CD3" wp14:editId="5F1B846C">
               <wp:simplePos x="0" y="0"/>
               <wp:positionH relativeFrom="column">
                 <wp:posOffset>3229610</wp:posOffset>
@@ -19180,7 +18983,7 @@
         </mc:Choice>
         <mc:Fallback>
           <w:pict>
-            <v:shape w14:anchorId="28E11CD3" id="_x0000_s1068" type="#_x0000_t202" style="position:absolute;margin-left:254.3pt;margin-top:2.05pt;width:134pt;height:21.35pt;z-index:251726848;visibility:visible;mso-wrap-style:square;mso-width-percent:0;mso-height-percent:0;mso-wrap-distance-left:9pt;mso-wrap-distance-top:3.6pt;mso-wrap-distance-right:9pt;mso-wrap-distance-bottom:3.6pt;mso-position-horizontal:absolute;mso-position-horizontal-relative:text;mso-position-vertical:absolute;mso-position-vertical-relative:text;mso-width-percent:0;mso-height-percent:0;mso-width-relative:margin;mso-height-relative:margin;v-text-anchor:top" o:gfxdata="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" stroked="f">
+            <v:shape w14:anchorId="28E11CD3" id="_x0000_s1068" type="#_x0000_t202" style="position:absolute;margin-left:254.3pt;margin-top:2.05pt;width:134pt;height:21.35pt;z-index:251658258;visibility:visible;mso-wrap-style:square;mso-width-percent:0;mso-height-percent:0;mso-wrap-distance-left:9pt;mso-wrap-distance-top:3.6pt;mso-wrap-distance-right:9pt;mso-wrap-distance-bottom:3.6pt;mso-position-horizontal:absolute;mso-position-horizontal-relative:text;mso-position-vertical:absolute;mso-position-vertical-relative:text;mso-width-percent:0;mso-height-percent:0;mso-width-relative:margin;mso-height-relative:margin;v-text-anchor:top" o:gfxdata="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" stroked="f">
               <v:textbox>
                 <w:txbxContent>
                   <w:sdt>
@@ -19222,7 +19025,7 @@
       <mc:AlternateContent>
         <mc:Choice Requires="wps">
           <w:drawing>
-            <wp:anchor distT="45720" distB="45720" distL="114300" distR="114300" simplePos="0" relativeHeight="251723776" behindDoc="0" locked="0" layoutInCell="1" allowOverlap="1" wp14:anchorId="3DB3FECC" wp14:editId="3D42B09A">
+            <wp:anchor distT="45720" distB="45720" distL="114300" distR="114300" simplePos="0" relativeHeight="251658255" behindDoc="0" locked="0" layoutInCell="1" allowOverlap="1" wp14:anchorId="3DB3FECC" wp14:editId="3D42B09A">
               <wp:simplePos x="0" y="0"/>
               <wp:positionH relativeFrom="margin">
                 <wp:posOffset>165100</wp:posOffset>
@@ -19297,7 +19100,7 @@
         </mc:Choice>
         <mc:Fallback>
           <w:pict>
-            <v:shape w14:anchorId="3DB3FECC" id="_x0000_s1069" type="#_x0000_t202" style="position:absolute;margin-left:13pt;margin-top:1.7pt;width:67pt;height:21pt;z-index:251723776;visibility:visible;mso-wrap-style:square;mso-width-percent:0;mso-height-percent:0;mso-wrap-distance-left:9pt;mso-wrap-distance-top:3.6pt;mso-wrap-distance-right:9pt;mso-wrap-distance-bottom:3.6pt;mso-position-horizontal:absolute;mso-position-horizontal-relative:margin;mso-position-vertical:absolute;mso-position-vertical-relative:text;mso-width-percent:0;mso-height-percent:0;mso-width-relative:margin;mso-height-relative:margin;v-text-anchor:top" o:gfxdata="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" stroked="f">
+            <v:shape w14:anchorId="3DB3FECC" id="_x0000_s1069" type="#_x0000_t202" style="position:absolute;margin-left:13pt;margin-top:1.7pt;width:67pt;height:21pt;z-index:251658255;visibility:visible;mso-wrap-style:square;mso-width-percent:0;mso-height-percent:0;mso-wrap-distance-left:9pt;mso-wrap-distance-top:3.6pt;mso-wrap-distance-right:9pt;mso-wrap-distance-bottom:3.6pt;mso-position-horizontal:absolute;mso-position-horizontal-relative:margin;mso-position-vertical:absolute;mso-position-vertical-relative:text;mso-width-percent:0;mso-height-percent:0;mso-width-relative:margin;mso-height-relative:margin;v-text-anchor:top" o:gfxdata="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" stroked="f">
               <v:textbox>
                 <w:txbxContent>
                   <w:p>
@@ -19330,7 +19133,7 @@
       <mc:AlternateContent>
         <mc:Choice Requires="wpg">
           <w:drawing>
-            <wp:anchor distT="0" distB="0" distL="114300" distR="114300" simplePos="0" relativeHeight="251722752" behindDoc="0" locked="0" layoutInCell="1" allowOverlap="1" wp14:anchorId="427DCB47" wp14:editId="6EEC39A2">
+            <wp:anchor distT="0" distB="0" distL="114300" distR="114300" simplePos="0" relativeHeight="251658254" behindDoc="0" locked="0" layoutInCell="1" allowOverlap="1" wp14:anchorId="427DCB47" wp14:editId="6EEC39A2">
               <wp:simplePos x="0" y="0"/>
               <wp:positionH relativeFrom="column">
                 <wp:posOffset>5986063</wp:posOffset>
@@ -19506,7 +19309,7 @@
         </mc:Choice>
         <mc:Fallback>
           <w:pict>
-            <v:group w14:anchorId="427DCB47" id="_x0000_s1070" style="position:absolute;margin-left:471.35pt;margin-top:3.55pt;width:43.2pt;height:18.7pt;z-index:251722752" coordorigin="614,660" coordsize="864,374" o:gfxdata="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">
+            <v:group w14:anchorId="427DCB47" id="_x0000_s1070" style="position:absolute;margin-left:471.35pt;margin-top:3.55pt;width:43.2pt;height:18.7pt;z-index:251658254" coordorigin="614,660" coordsize="864,374" o:gfxdata="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">
               <v:roundrect id="AutoShape 2" o:spid="_x0000_s1071" style="position:absolute;left:859;top:415;width:374;height:864;rotation:-90;visibility:visible;mso-wrap-style:square;v-text-anchor:top" arcsize="10923f" o:gfxdata="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" stroked="f"/>
               <v:roundrect id="AutoShape 4" o:spid="_x0000_s1072" style="position:absolute;left:898;top:451;width:296;height:792;rotation:-90;visibility:visible;mso-wrap-style:square;v-text-anchor:top" arcsize="10923f" o:gfxdata="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" fillcolor="#a5a5a5 [2092]" stroked="f"/>
               <v:shape id="Text Box 5" o:spid="_x0000_s1073" type="#_x0000_t202" style="position:absolute;left:732;top:716;width:659;height:288;visibility:visible;mso-wrap-style:square;v-text-anchor:top" o:gfxdata="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" filled="f" stroked="f">
@@ -19581,6 +19384,13 @@
       </w:r>
     </w:p>
   </w:footnote>
+  <w:footnote w:type="continuationNotice" w:id="1">
+    <w:p>
+      <w:pPr>
+        <w:spacing w:after="0" w:line="240" w:lineRule="auto"/>
+      </w:pPr>
+    </w:p>
+  </w:footnote>
 </w:footnotes>
 </file>
 
@@ -19602,7 +19412,7 @@
       <mc:AlternateContent>
         <mc:Choice Requires="wps">
           <w:drawing>
-            <wp:anchor distT="45720" distB="45720" distL="114300" distR="114300" simplePos="0" relativeHeight="251661312" behindDoc="0" locked="0" layoutInCell="1" allowOverlap="1" wp14:anchorId="79D60B06" wp14:editId="43B32915">
+            <wp:anchor distT="45720" distB="45720" distL="114300" distR="114300" simplePos="0" relativeHeight="251658240" behindDoc="0" locked="0" layoutInCell="1" allowOverlap="1" wp14:anchorId="79D60B06" wp14:editId="43B32915">
               <wp:simplePos x="0" y="0"/>
               <wp:positionH relativeFrom="margin">
                 <wp:posOffset>-713105</wp:posOffset>
@@ -19714,7 +19524,7 @@
               <v:stroke joinstyle="miter"/>
               <v:path gradientshapeok="t" o:connecttype="rect"/>
             </v:shapetype>
-            <v:shape id="Text Box 2" o:spid="_x0000_s1027" type="#_x0000_t202" style="position:absolute;margin-left:-56.15pt;margin-top:6pt;width:119pt;height:68pt;z-index:251661312;visibility:visible;mso-wrap-style:square;mso-width-percent:0;mso-height-percent:0;mso-wrap-distance-left:9pt;mso-wrap-distance-top:3.6pt;mso-wrap-distance-right:9pt;mso-wrap-distance-bottom:3.6pt;mso-position-horizontal:absolute;mso-position-horizontal-relative:margin;mso-position-vertical:absolute;mso-position-vertical-relative:page;mso-width-percent:0;mso-height-percent:0;mso-width-relative:margin;mso-height-relative:margin;v-text-anchor:top" o:gfxdata="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" stroked="f">
+            <v:shape id="Text Box 2" o:spid="_x0000_s1027" type="#_x0000_t202" style="position:absolute;margin-left:-56.15pt;margin-top:6pt;width:119pt;height:68pt;z-index:251658240;visibility:visible;mso-wrap-style:square;mso-width-percent:0;mso-height-percent:0;mso-wrap-distance-left:9pt;mso-wrap-distance-top:3.6pt;mso-wrap-distance-right:9pt;mso-wrap-distance-bottom:3.6pt;mso-position-horizontal:absolute;mso-position-horizontal-relative:margin;mso-position-vertical:absolute;mso-position-vertical-relative:page;mso-width-percent:0;mso-height-percent:0;mso-width-relative:margin;mso-height-relative:margin;v-text-anchor:top" o:gfxdata="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" stroked="f">
               <v:textbox>
                 <w:txbxContent>
                   <w:p>
@@ -19780,7 +19590,7 @@
       <mc:AlternateContent>
         <mc:Choice Requires="wps">
           <w:drawing>
-            <wp:anchor distT="45720" distB="45720" distL="114300" distR="114300" simplePos="0" relativeHeight="251699200" behindDoc="0" locked="0" layoutInCell="1" allowOverlap="1" wp14:anchorId="0ABD3468" wp14:editId="2AB13BB8">
+            <wp:anchor distT="45720" distB="45720" distL="114300" distR="114300" simplePos="0" relativeHeight="251658250" behindDoc="0" locked="0" layoutInCell="1" allowOverlap="1" wp14:anchorId="0ABD3468" wp14:editId="2AB13BB8">
               <wp:simplePos x="0" y="0"/>
               <wp:positionH relativeFrom="margin">
                 <wp:posOffset>3975735</wp:posOffset>
@@ -19871,7 +19681,7 @@
         </mc:Choice>
         <mc:Fallback>
           <w:pict>
-            <v:shape w14:anchorId="0ABD3468" id="_x0000_s1028" type="#_x0000_t202" style="position:absolute;margin-left:313.05pt;margin-top:-15.25pt;width:175.7pt;height:24pt;z-index:251699200;visibility:visible;mso-wrap-style:square;mso-width-percent:0;mso-height-percent:0;mso-wrap-distance-left:9pt;mso-wrap-distance-top:3.6pt;mso-wrap-distance-right:9pt;mso-wrap-distance-bottom:3.6pt;mso-position-horizontal:absolute;mso-position-horizontal-relative:margin;mso-position-vertical:absolute;mso-position-vertical-relative:text;mso-width-percent:0;mso-height-percent:0;mso-width-relative:margin;mso-height-relative:margin;v-text-anchor:top" o:gfxdata="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" stroked="f">
+            <v:shape w14:anchorId="0ABD3468" id="_x0000_s1028" type="#_x0000_t202" style="position:absolute;margin-left:313.05pt;margin-top:-15.25pt;width:175.7pt;height:24pt;z-index:251658250;visibility:visible;mso-wrap-style:square;mso-width-percent:0;mso-height-percent:0;mso-wrap-distance-left:9pt;mso-wrap-distance-top:3.6pt;mso-wrap-distance-right:9pt;mso-wrap-distance-bottom:3.6pt;mso-position-horizontal:absolute;mso-position-horizontal-relative:margin;mso-position-vertical:absolute;mso-position-vertical-relative:text;mso-width-percent:0;mso-height-percent:0;mso-width-relative:margin;mso-height-relative:margin;v-text-anchor:top" o:gfxdata="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" stroked="f">
               <v:textbox>
                 <w:txbxContent>
                   <w:sdt>
@@ -19920,7 +19730,7 @@
       <mc:AlternateContent>
         <mc:Choice Requires="wps">
           <w:drawing>
-            <wp:anchor distT="45720" distB="45720" distL="114300" distR="114300" simplePos="0" relativeHeight="251698176" behindDoc="0" locked="0" layoutInCell="1" allowOverlap="1" wp14:anchorId="43AA9DDE" wp14:editId="7E95F3C9">
+            <wp:anchor distT="45720" distB="45720" distL="114300" distR="114300" simplePos="0" relativeHeight="251658249" behindDoc="0" locked="0" layoutInCell="1" allowOverlap="1" wp14:anchorId="43AA9DDE" wp14:editId="7E95F3C9">
               <wp:simplePos x="0" y="0"/>
               <wp:positionH relativeFrom="column">
                 <wp:posOffset>3980180</wp:posOffset>
@@ -20011,7 +19821,7 @@
         </mc:Choice>
         <mc:Fallback>
           <w:pict>
-            <v:shape w14:anchorId="43AA9DDE" id="_x0000_s1029" type="#_x0000_t202" style="position:absolute;margin-left:313.4pt;margin-top:1.65pt;width:175.3pt;height:24.25pt;z-index:251698176;visibility:visible;mso-wrap-style:square;mso-width-percent:0;mso-height-percent:0;mso-wrap-distance-left:9pt;mso-wrap-distance-top:3.6pt;mso-wrap-distance-right:9pt;mso-wrap-distance-bottom:3.6pt;mso-position-horizontal:absolute;mso-position-horizontal-relative:text;mso-position-vertical:absolute;mso-position-vertical-relative:text;mso-width-percent:0;mso-height-percent:0;mso-width-relative:margin;mso-height-relative:margin;v-text-anchor:top" o:gfxdata="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" stroked="f">
+            <v:shape w14:anchorId="43AA9DDE" id="_x0000_s1029" type="#_x0000_t202" style="position:absolute;margin-left:313.4pt;margin-top:1.65pt;width:175.3pt;height:24.25pt;z-index:251658249;visibility:visible;mso-wrap-style:square;mso-width-percent:0;mso-height-percent:0;mso-wrap-distance-left:9pt;mso-wrap-distance-top:3.6pt;mso-wrap-distance-right:9pt;mso-wrap-distance-bottom:3.6pt;mso-position-horizontal:absolute;mso-position-horizontal-relative:text;mso-position-vertical:absolute;mso-position-vertical-relative:text;mso-width-percent:0;mso-height-percent:0;mso-width-relative:margin;mso-height-relative:margin;v-text-anchor:top" o:gfxdata="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" stroked="f">
               <v:textbox>
                 <w:txbxContent>
                   <w:sdt>
@@ -20116,7 +19926,7 @@
       <mc:AlternateContent>
         <mc:Choice Requires="wps">
           <w:drawing>
-            <wp:anchor distT="45720" distB="45720" distL="114300" distR="114300" simplePos="0" relativeHeight="251674624" behindDoc="0" locked="0" layoutInCell="1" allowOverlap="1" wp14:anchorId="56577712" wp14:editId="00B60086">
+            <wp:anchor distT="45720" distB="45720" distL="114300" distR="114300" simplePos="0" relativeHeight="251658242" behindDoc="0" locked="0" layoutInCell="1" allowOverlap="1" wp14:anchorId="56577712" wp14:editId="00B60086">
               <wp:simplePos x="0" y="0"/>
               <wp:positionH relativeFrom="column">
                 <wp:posOffset>5172710</wp:posOffset>
@@ -20228,7 +20038,7 @@
               <v:stroke joinstyle="miter"/>
               <v:path gradientshapeok="t" o:connecttype="rect"/>
             </v:shapetype>
-            <v:shape id="_x0000_s1038" type="#_x0000_t202" style="position:absolute;margin-left:407.3pt;margin-top:6.05pt;width:119pt;height:68pt;z-index:251674624;visibility:visible;mso-wrap-style:square;mso-width-percent:0;mso-height-percent:0;mso-wrap-distance-left:9pt;mso-wrap-distance-top:3.6pt;mso-wrap-distance-right:9pt;mso-wrap-distance-bottom:3.6pt;mso-position-horizontal:absolute;mso-position-horizontal-relative:text;mso-position-vertical:absolute;mso-position-vertical-relative:page;mso-width-percent:0;mso-height-percent:0;mso-width-relative:margin;mso-height-relative:margin;v-text-anchor:top" o:gfxdata="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" stroked="f">
+            <v:shape id="_x0000_s1038" type="#_x0000_t202" style="position:absolute;margin-left:407.3pt;margin-top:6.05pt;width:119pt;height:68pt;z-index:251658242;visibility:visible;mso-wrap-style:square;mso-width-percent:0;mso-height-percent:0;mso-wrap-distance-left:9pt;mso-wrap-distance-top:3.6pt;mso-wrap-distance-right:9pt;mso-wrap-distance-bottom:3.6pt;mso-position-horizontal:absolute;mso-position-horizontal-relative:text;mso-position-vertical:absolute;mso-position-vertical-relative:page;mso-width-percent:0;mso-height-percent:0;mso-width-relative:margin;mso-height-relative:margin;v-text-anchor:top" o:gfxdata="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" stroked="f">
               <v:textbox>
                 <w:txbxContent>
                   <w:p>
@@ -20294,7 +20104,7 @@
       <mc:AlternateContent>
         <mc:Choice Requires="wps">
           <w:drawing>
-            <wp:anchor distT="45720" distB="45720" distL="114300" distR="114300" simplePos="0" relativeHeight="251691008" behindDoc="0" locked="0" layoutInCell="1" allowOverlap="1" wp14:anchorId="11224EDE" wp14:editId="6462B645">
+            <wp:anchor distT="45720" distB="45720" distL="114300" distR="114300" simplePos="0" relativeHeight="251658247" behindDoc="0" locked="0" layoutInCell="1" allowOverlap="1" wp14:anchorId="11224EDE" wp14:editId="6462B645">
               <wp:simplePos x="0" y="0"/>
               <wp:positionH relativeFrom="column">
                 <wp:posOffset>-81915</wp:posOffset>
@@ -20384,7 +20194,7 @@
         </mc:Choice>
         <mc:Fallback>
           <w:pict>
-            <v:shape w14:anchorId="11224EDE" id="_x0000_s1039" type="#_x0000_t202" style="position:absolute;margin-left:-6.45pt;margin-top:1.8pt;width:175.3pt;height:24.25pt;z-index:251691008;visibility:visible;mso-wrap-style:square;mso-width-percent:0;mso-height-percent:0;mso-wrap-distance-left:9pt;mso-wrap-distance-top:3.6pt;mso-wrap-distance-right:9pt;mso-wrap-distance-bottom:3.6pt;mso-position-horizontal:absolute;mso-position-horizontal-relative:text;mso-position-vertical:absolute;mso-position-vertical-relative:text;mso-width-percent:0;mso-height-percent:0;mso-width-relative:margin;mso-height-relative:margin;v-text-anchor:top" o:gfxdata="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" stroked="f">
+            <v:shape w14:anchorId="11224EDE" id="_x0000_s1039" type="#_x0000_t202" style="position:absolute;margin-left:-6.45pt;margin-top:1.8pt;width:175.3pt;height:24.25pt;z-index:251658247;visibility:visible;mso-wrap-style:square;mso-width-percent:0;mso-height-percent:0;mso-wrap-distance-left:9pt;mso-wrap-distance-top:3.6pt;mso-wrap-distance-right:9pt;mso-wrap-distance-bottom:3.6pt;mso-position-horizontal:absolute;mso-position-horizontal-relative:text;mso-position-vertical:absolute;mso-position-vertical-relative:text;mso-width-percent:0;mso-height-percent:0;mso-width-relative:margin;mso-height-relative:margin;v-text-anchor:top" o:gfxdata="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" stroked="f">
               <v:textbox>
                 <w:txbxContent>
                   <w:sdt>
@@ -20432,7 +20242,7 @@
       <mc:AlternateContent>
         <mc:Choice Requires="wps">
           <w:drawing>
-            <wp:anchor distT="45720" distB="45720" distL="114300" distR="114300" simplePos="0" relativeHeight="251692032" behindDoc="0" locked="0" layoutInCell="1" allowOverlap="1" wp14:anchorId="4802C8D2" wp14:editId="020DA744">
+            <wp:anchor distT="45720" distB="45720" distL="114300" distR="114300" simplePos="0" relativeHeight="251658248" behindDoc="0" locked="0" layoutInCell="1" allowOverlap="1" wp14:anchorId="4802C8D2" wp14:editId="020DA744">
               <wp:simplePos x="0" y="0"/>
               <wp:positionH relativeFrom="margin">
                 <wp:posOffset>-86360</wp:posOffset>
@@ -20522,7 +20332,7 @@
         </mc:Choice>
         <mc:Fallback>
           <w:pict>
-            <v:shape w14:anchorId="4802C8D2" id="_x0000_s1040" type="#_x0000_t202" style="position:absolute;margin-left:-6.8pt;margin-top:-15.15pt;width:175.7pt;height:24pt;z-index:251692032;visibility:visible;mso-wrap-style:square;mso-width-percent:0;mso-height-percent:0;mso-wrap-distance-left:9pt;mso-wrap-distance-top:3.6pt;mso-wrap-distance-right:9pt;mso-wrap-distance-bottom:3.6pt;mso-position-horizontal:absolute;mso-position-horizontal-relative:margin;mso-position-vertical:absolute;mso-position-vertical-relative:text;mso-width-percent:0;mso-height-percent:0;mso-width-relative:margin;mso-height-relative:margin;v-text-anchor:top" o:gfxdata="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" stroked="f">
+            <v:shape w14:anchorId="4802C8D2" id="_x0000_s1040" type="#_x0000_t202" style="position:absolute;margin-left:-6.8pt;margin-top:-15.15pt;width:175.7pt;height:24pt;z-index:251658248;visibility:visible;mso-wrap-style:square;mso-width-percent:0;mso-height-percent:0;mso-wrap-distance-left:9pt;mso-wrap-distance-top:3.6pt;mso-wrap-distance-right:9pt;mso-wrap-distance-bottom:3.6pt;mso-position-horizontal:absolute;mso-position-horizontal-relative:margin;mso-position-vertical:absolute;mso-position-vertical-relative:text;mso-width-percent:0;mso-height-percent:0;mso-width-relative:margin;mso-height-relative:margin;v-text-anchor:top" o:gfxdata="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" stroked="f">
               <v:textbox>
                 <w:txbxContent>
                   <w:sdt>
@@ -20595,7 +20405,7 @@
       <mc:AlternateContent>
         <mc:Choice Requires="wps">
           <w:drawing>
-            <wp:anchor distT="45720" distB="45720" distL="114300" distR="114300" simplePos="0" relativeHeight="251728896" behindDoc="0" locked="0" layoutInCell="1" allowOverlap="1" wp14:anchorId="65BEC144" wp14:editId="62094895">
+            <wp:anchor distT="45720" distB="45720" distL="114300" distR="114300" simplePos="0" relativeHeight="251658259" behindDoc="0" locked="0" layoutInCell="1" allowOverlap="1" wp14:anchorId="65BEC144" wp14:editId="62094895">
               <wp:simplePos x="0" y="0"/>
               <wp:positionH relativeFrom="margin">
                 <wp:posOffset>-713105</wp:posOffset>
@@ -20707,7 +20517,7 @@
               <v:stroke joinstyle="miter"/>
               <v:path gradientshapeok="t" o:connecttype="rect"/>
             </v:shapetype>
-            <v:shape id="_x0000_s1041" type="#_x0000_t202" style="position:absolute;margin-left:-56.15pt;margin-top:6pt;width:119pt;height:68pt;z-index:251728896;visibility:visible;mso-wrap-style:square;mso-width-percent:0;mso-height-percent:0;mso-wrap-distance-left:9pt;mso-wrap-distance-top:3.6pt;mso-wrap-distance-right:9pt;mso-wrap-distance-bottom:3.6pt;mso-position-horizontal:absolute;mso-position-horizontal-relative:margin;mso-position-vertical:absolute;mso-position-vertical-relative:page;mso-width-percent:0;mso-height-percent:0;mso-width-relative:margin;mso-height-relative:margin;v-text-anchor:top" o:gfxdata="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" stroked="f">
+            <v:shape id="_x0000_s1041" type="#_x0000_t202" style="position:absolute;margin-left:-56.15pt;margin-top:6pt;width:119pt;height:68pt;z-index:251658259;visibility:visible;mso-wrap-style:square;mso-width-percent:0;mso-height-percent:0;mso-wrap-distance-left:9pt;mso-wrap-distance-top:3.6pt;mso-wrap-distance-right:9pt;mso-wrap-distance-bottom:3.6pt;mso-position-horizontal:absolute;mso-position-horizontal-relative:margin;mso-position-vertical:absolute;mso-position-vertical-relative:page;mso-width-percent:0;mso-height-percent:0;mso-width-relative:margin;mso-height-relative:margin;v-text-anchor:top" o:gfxdata="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" stroked="f">
               <v:textbox>
                 <w:txbxContent>
                   <w:p>
@@ -20773,7 +20583,7 @@
       <mc:AlternateContent>
         <mc:Choice Requires="wps">
           <w:drawing>
-            <wp:anchor distT="45720" distB="45720" distL="114300" distR="114300" simplePos="0" relativeHeight="251730944" behindDoc="0" locked="0" layoutInCell="1" allowOverlap="1" wp14:anchorId="19327823" wp14:editId="4037A1CB">
+            <wp:anchor distT="45720" distB="45720" distL="114300" distR="114300" simplePos="0" relativeHeight="251658261" behindDoc="0" locked="0" layoutInCell="1" allowOverlap="1" wp14:anchorId="19327823" wp14:editId="4037A1CB">
               <wp:simplePos x="0" y="0"/>
               <wp:positionH relativeFrom="margin">
                 <wp:posOffset>3975735</wp:posOffset>
@@ -20864,7 +20674,7 @@
         </mc:Choice>
         <mc:Fallback>
           <w:pict>
-            <v:shape w14:anchorId="19327823" id="_x0000_s1042" type="#_x0000_t202" style="position:absolute;margin-left:313.05pt;margin-top:-15.25pt;width:175.7pt;height:24pt;z-index:251730944;visibility:visible;mso-wrap-style:square;mso-width-percent:0;mso-height-percent:0;mso-wrap-distance-left:9pt;mso-wrap-distance-top:3.6pt;mso-wrap-distance-right:9pt;mso-wrap-distance-bottom:3.6pt;mso-position-horizontal:absolute;mso-position-horizontal-relative:margin;mso-position-vertical:absolute;mso-position-vertical-relative:text;mso-width-percent:0;mso-height-percent:0;mso-width-relative:margin;mso-height-relative:margin;v-text-anchor:top" o:gfxdata="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" stroked="f">
+            <v:shape w14:anchorId="19327823" id="_x0000_s1042" type="#_x0000_t202" style="position:absolute;margin-left:313.05pt;margin-top:-15.25pt;width:175.7pt;height:24pt;z-index:251658261;visibility:visible;mso-wrap-style:square;mso-width-percent:0;mso-height-percent:0;mso-wrap-distance-left:9pt;mso-wrap-distance-top:3.6pt;mso-wrap-distance-right:9pt;mso-wrap-distance-bottom:3.6pt;mso-position-horizontal:absolute;mso-position-horizontal-relative:margin;mso-position-vertical:absolute;mso-position-vertical-relative:text;mso-width-percent:0;mso-height-percent:0;mso-width-relative:margin;mso-height-relative:margin;v-text-anchor:top" o:gfxdata="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" stroked="f">
               <v:textbox>
                 <w:txbxContent>
                   <w:sdt>
@@ -20913,7 +20723,7 @@
       <mc:AlternateContent>
         <mc:Choice Requires="wps">
           <w:drawing>
-            <wp:anchor distT="45720" distB="45720" distL="114300" distR="114300" simplePos="0" relativeHeight="251729920" behindDoc="0" locked="0" layoutInCell="1" allowOverlap="1" wp14:anchorId="3146C2BC" wp14:editId="02A985E9">
+            <wp:anchor distT="45720" distB="45720" distL="114300" distR="114300" simplePos="0" relativeHeight="251658260" behindDoc="0" locked="0" layoutInCell="1" allowOverlap="1" wp14:anchorId="3146C2BC" wp14:editId="02A985E9">
               <wp:simplePos x="0" y="0"/>
               <wp:positionH relativeFrom="column">
                 <wp:posOffset>3980180</wp:posOffset>
@@ -21004,7 +20814,7 @@
         </mc:Choice>
         <mc:Fallback>
           <w:pict>
-            <v:shape w14:anchorId="3146C2BC" id="_x0000_s1043" type="#_x0000_t202" style="position:absolute;margin-left:313.4pt;margin-top:1.65pt;width:175.3pt;height:24.25pt;z-index:251729920;visibility:visible;mso-wrap-style:square;mso-width-percent:0;mso-height-percent:0;mso-wrap-distance-left:9pt;mso-wrap-distance-top:3.6pt;mso-wrap-distance-right:9pt;mso-wrap-distance-bottom:3.6pt;mso-position-horizontal:absolute;mso-position-horizontal-relative:text;mso-position-vertical:absolute;mso-position-vertical-relative:text;mso-width-percent:0;mso-height-percent:0;mso-width-relative:margin;mso-height-relative:margin;v-text-anchor:top" o:gfxdata="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" stroked="f">
+            <v:shape w14:anchorId="3146C2BC" id="_x0000_s1043" type="#_x0000_t202" style="position:absolute;margin-left:313.4pt;margin-top:1.65pt;width:175.3pt;height:24.25pt;z-index:251658260;visibility:visible;mso-wrap-style:square;mso-width-percent:0;mso-height-percent:0;mso-wrap-distance-left:9pt;mso-wrap-distance-top:3.6pt;mso-wrap-distance-right:9pt;mso-wrap-distance-bottom:3.6pt;mso-position-horizontal:absolute;mso-position-horizontal-relative:text;mso-position-vertical:absolute;mso-position-vertical-relative:text;mso-width-percent:0;mso-height-percent:0;mso-width-relative:margin;mso-height-relative:margin;v-text-anchor:top" o:gfxdata="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" stroked="f">
               <v:textbox>
                 <w:txbxContent>
                   <w:sdt>
@@ -21078,7 +20888,7 @@
       <mc:AlternateContent>
         <mc:Choice Requires="wps">
           <w:drawing>
-            <wp:anchor distT="45720" distB="45720" distL="114300" distR="114300" simplePos="0" relativeHeight="251739136" behindDoc="0" locked="0" layoutInCell="1" allowOverlap="1" wp14:anchorId="275F57D7" wp14:editId="0FB9A30F">
+            <wp:anchor distT="45720" distB="45720" distL="114300" distR="114300" simplePos="0" relativeHeight="251658267" behindDoc="0" locked="0" layoutInCell="1" allowOverlap="1" wp14:anchorId="275F57D7" wp14:editId="0FB9A30F">
               <wp:simplePos x="0" y="0"/>
               <wp:positionH relativeFrom="column">
                 <wp:posOffset>5199429</wp:posOffset>
@@ -21190,7 +21000,7 @@
               <v:stroke joinstyle="miter"/>
               <v:path gradientshapeok="t" o:connecttype="rect"/>
             </v:shapetype>
-            <v:shape id="_x0000_s1044" type="#_x0000_t202" style="position:absolute;margin-left:409.4pt;margin-top:6.4pt;width:119pt;height:68pt;z-index:251739136;visibility:visible;mso-wrap-style:square;mso-width-percent:0;mso-height-percent:0;mso-wrap-distance-left:9pt;mso-wrap-distance-top:3.6pt;mso-wrap-distance-right:9pt;mso-wrap-distance-bottom:3.6pt;mso-position-horizontal:absolute;mso-position-horizontal-relative:text;mso-position-vertical:absolute;mso-position-vertical-relative:page;mso-width-percent:0;mso-height-percent:0;mso-width-relative:margin;mso-height-relative:margin;v-text-anchor:top" o:gfxdata="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" stroked="f">
+            <v:shape id="_x0000_s1044" type="#_x0000_t202" style="position:absolute;margin-left:409.4pt;margin-top:6.4pt;width:119pt;height:68pt;z-index:251658267;visibility:visible;mso-wrap-style:square;mso-width-percent:0;mso-height-percent:0;mso-wrap-distance-left:9pt;mso-wrap-distance-top:3.6pt;mso-wrap-distance-right:9pt;mso-wrap-distance-bottom:3.6pt;mso-position-horizontal:absolute;mso-position-horizontal-relative:text;mso-position-vertical:absolute;mso-position-vertical-relative:page;mso-width-percent:0;mso-height-percent:0;mso-width-relative:margin;mso-height-relative:margin;v-text-anchor:top" o:gfxdata="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" stroked="f">
               <v:textbox>
                 <w:txbxContent>
                   <w:p>
@@ -21256,7 +21066,7 @@
       <mc:AlternateContent>
         <mc:Choice Requires="wps">
           <w:drawing>
-            <wp:anchor distT="45720" distB="45720" distL="114300" distR="114300" simplePos="0" relativeHeight="251740160" behindDoc="0" locked="0" layoutInCell="1" allowOverlap="1" wp14:anchorId="5FB122A8" wp14:editId="298B6751">
+            <wp:anchor distT="45720" distB="45720" distL="114300" distR="114300" simplePos="0" relativeHeight="251658268" behindDoc="0" locked="0" layoutInCell="1" allowOverlap="1" wp14:anchorId="5FB122A8" wp14:editId="298B6751">
               <wp:simplePos x="0" y="0"/>
               <wp:positionH relativeFrom="column">
                 <wp:posOffset>-81915</wp:posOffset>
@@ -21346,7 +21156,7 @@
         </mc:Choice>
         <mc:Fallback>
           <w:pict>
-            <v:shape w14:anchorId="5FB122A8" id="_x0000_s1045" type="#_x0000_t202" style="position:absolute;margin-left:-6.45pt;margin-top:3.85pt;width:175.3pt;height:24.25pt;z-index:251740160;visibility:visible;mso-wrap-style:square;mso-width-percent:0;mso-height-percent:0;mso-wrap-distance-left:9pt;mso-wrap-distance-top:3.6pt;mso-wrap-distance-right:9pt;mso-wrap-distance-bottom:3.6pt;mso-position-horizontal:absolute;mso-position-horizontal-relative:text;mso-position-vertical:absolute;mso-position-vertical-relative:text;mso-width-percent:0;mso-height-percent:0;mso-width-relative:margin;mso-height-relative:margin;v-text-anchor:top" o:gfxdata="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" stroked="f">
+            <v:shape w14:anchorId="5FB122A8" id="_x0000_s1045" type="#_x0000_t202" style="position:absolute;margin-left:-6.45pt;margin-top:3.85pt;width:175.3pt;height:24.25pt;z-index:251658268;visibility:visible;mso-wrap-style:square;mso-width-percent:0;mso-height-percent:0;mso-wrap-distance-left:9pt;mso-wrap-distance-top:3.6pt;mso-wrap-distance-right:9pt;mso-wrap-distance-bottom:3.6pt;mso-position-horizontal:absolute;mso-position-horizontal-relative:text;mso-position-vertical:absolute;mso-position-vertical-relative:text;mso-width-percent:0;mso-height-percent:0;mso-width-relative:margin;mso-height-relative:margin;v-text-anchor:top" o:gfxdata="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" stroked="f">
               <v:textbox>
                 <w:txbxContent>
                   <w:sdt>
@@ -21394,7 +21204,7 @@
       <mc:AlternateContent>
         <mc:Choice Requires="wps">
           <w:drawing>
-            <wp:anchor distT="45720" distB="45720" distL="114300" distR="114300" simplePos="0" relativeHeight="251741184" behindDoc="0" locked="0" layoutInCell="1" allowOverlap="1" wp14:anchorId="6407518F" wp14:editId="07D0D191">
+            <wp:anchor distT="45720" distB="45720" distL="114300" distR="114300" simplePos="0" relativeHeight="251658269" behindDoc="0" locked="0" layoutInCell="1" allowOverlap="1" wp14:anchorId="6407518F" wp14:editId="07D0D191">
               <wp:simplePos x="0" y="0"/>
               <wp:positionH relativeFrom="margin">
                 <wp:posOffset>-86360</wp:posOffset>
@@ -21484,7 +21294,7 @@
         </mc:Choice>
         <mc:Fallback>
           <w:pict>
-            <v:shape w14:anchorId="6407518F" id="_x0000_s1046" type="#_x0000_t202" style="position:absolute;margin-left:-6.8pt;margin-top:-12.9pt;width:175.7pt;height:24pt;z-index:251741184;visibility:visible;mso-wrap-style:square;mso-width-percent:0;mso-height-percent:0;mso-wrap-distance-left:9pt;mso-wrap-distance-top:3.6pt;mso-wrap-distance-right:9pt;mso-wrap-distance-bottom:3.6pt;mso-position-horizontal:absolute;mso-position-horizontal-relative:margin;mso-position-vertical:absolute;mso-position-vertical-relative:text;mso-width-percent:0;mso-height-percent:0;mso-width-relative:margin;mso-height-relative:margin;v-text-anchor:top" o:gfxdata="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" stroked="f">
+            <v:shape w14:anchorId="6407518F" id="_x0000_s1046" type="#_x0000_t202" style="position:absolute;margin-left:-6.8pt;margin-top:-12.9pt;width:175.7pt;height:24pt;z-index:251658269;visibility:visible;mso-wrap-style:square;mso-width-percent:0;mso-height-percent:0;mso-wrap-distance-left:9pt;mso-wrap-distance-top:3.6pt;mso-wrap-distance-right:9pt;mso-wrap-distance-bottom:3.6pt;mso-position-horizontal:absolute;mso-position-horizontal-relative:margin;mso-position-vertical:absolute;mso-position-vertical-relative:text;mso-width-percent:0;mso-height-percent:0;mso-width-relative:margin;mso-height-relative:margin;v-text-anchor:top" o:gfxdata="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" stroked="f">
               <v:textbox>
                 <w:txbxContent>
                   <w:sdt>
@@ -21563,7 +21373,7 @@
       <mc:AlternateContent>
         <mc:Choice Requires="wps">
           <w:drawing>
-            <wp:anchor distT="45720" distB="45720" distL="114300" distR="114300" simplePos="0" relativeHeight="251718656" behindDoc="0" locked="0" layoutInCell="1" allowOverlap="1" wp14:anchorId="51A19CC5" wp14:editId="40081BBD">
+            <wp:anchor distT="45720" distB="45720" distL="114300" distR="114300" simplePos="0" relativeHeight="251658251" behindDoc="0" locked="0" layoutInCell="1" allowOverlap="1" wp14:anchorId="51A19CC5" wp14:editId="40081BBD">
               <wp:simplePos x="0" y="0"/>
               <wp:positionH relativeFrom="column">
                 <wp:posOffset>5172710</wp:posOffset>
@@ -21675,7 +21485,7 @@
               <v:stroke joinstyle="miter"/>
               <v:path gradientshapeok="t" o:connecttype="rect"/>
             </v:shapetype>
-            <v:shape id="_x0000_s1063" type="#_x0000_t202" style="position:absolute;margin-left:407.3pt;margin-top:6.05pt;width:119pt;height:68pt;z-index:251718656;visibility:visible;mso-wrap-style:square;mso-width-percent:0;mso-height-percent:0;mso-wrap-distance-left:9pt;mso-wrap-distance-top:3.6pt;mso-wrap-distance-right:9pt;mso-wrap-distance-bottom:3.6pt;mso-position-horizontal:absolute;mso-position-horizontal-relative:text;mso-position-vertical:absolute;mso-position-vertical-relative:page;mso-width-percent:0;mso-height-percent:0;mso-width-relative:margin;mso-height-relative:margin;v-text-anchor:top" o:gfxdata="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" stroked="f">
+            <v:shape id="_x0000_s1063" type="#_x0000_t202" style="position:absolute;margin-left:407.3pt;margin-top:6.05pt;width:119pt;height:68pt;z-index:251658251;visibility:visible;mso-wrap-style:square;mso-width-percent:0;mso-height-percent:0;mso-wrap-distance-left:9pt;mso-wrap-distance-top:3.6pt;mso-wrap-distance-right:9pt;mso-wrap-distance-bottom:3.6pt;mso-position-horizontal:absolute;mso-position-horizontal-relative:text;mso-position-vertical:absolute;mso-position-vertical-relative:page;mso-width-percent:0;mso-height-percent:0;mso-width-relative:margin;mso-height-relative:margin;v-text-anchor:top" o:gfxdata="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" stroked="f">
               <v:textbox>
                 <w:txbxContent>
                   <w:p>
@@ -21741,7 +21551,7 @@
       <mc:AlternateContent>
         <mc:Choice Requires="wps">
           <w:drawing>
-            <wp:anchor distT="45720" distB="45720" distL="114300" distR="114300" simplePos="0" relativeHeight="251719680" behindDoc="0" locked="0" layoutInCell="1" allowOverlap="1" wp14:anchorId="121D0A43" wp14:editId="7F1F75B1">
+            <wp:anchor distT="45720" distB="45720" distL="114300" distR="114300" simplePos="0" relativeHeight="251658252" behindDoc="0" locked="0" layoutInCell="1" allowOverlap="1" wp14:anchorId="121D0A43" wp14:editId="7F1F75B1">
               <wp:simplePos x="0" y="0"/>
               <wp:positionH relativeFrom="column">
                 <wp:posOffset>-81915</wp:posOffset>
@@ -21831,7 +21641,7 @@
         </mc:Choice>
         <mc:Fallback>
           <w:pict>
-            <v:shape w14:anchorId="121D0A43" id="_x0000_s1064" type="#_x0000_t202" style="position:absolute;margin-left:-6.45pt;margin-top:1.8pt;width:175.3pt;height:24.25pt;z-index:251719680;visibility:visible;mso-wrap-style:square;mso-width-percent:0;mso-height-percent:0;mso-wrap-distance-left:9pt;mso-wrap-distance-top:3.6pt;mso-wrap-distance-right:9pt;mso-wrap-distance-bottom:3.6pt;mso-position-horizontal:absolute;mso-position-horizontal-relative:text;mso-position-vertical:absolute;mso-position-vertical-relative:text;mso-width-percent:0;mso-height-percent:0;mso-width-relative:margin;mso-height-relative:margin;v-text-anchor:top" o:gfxdata="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" stroked="f">
+            <v:shape w14:anchorId="121D0A43" id="_x0000_s1064" type="#_x0000_t202" style="position:absolute;margin-left:-6.45pt;margin-top:1.8pt;width:175.3pt;height:24.25pt;z-index:251658252;visibility:visible;mso-wrap-style:square;mso-width-percent:0;mso-height-percent:0;mso-wrap-distance-left:9pt;mso-wrap-distance-top:3.6pt;mso-wrap-distance-right:9pt;mso-wrap-distance-bottom:3.6pt;mso-position-horizontal:absolute;mso-position-horizontal-relative:text;mso-position-vertical:absolute;mso-position-vertical-relative:text;mso-width-percent:0;mso-height-percent:0;mso-width-relative:margin;mso-height-relative:margin;v-text-anchor:top" o:gfxdata="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" stroked="f">
               <v:textbox>
                 <w:txbxContent>
                   <w:sdt>
@@ -21879,7 +21689,7 @@
       <mc:AlternateContent>
         <mc:Choice Requires="wps">
           <w:drawing>
-            <wp:anchor distT="45720" distB="45720" distL="114300" distR="114300" simplePos="0" relativeHeight="251720704" behindDoc="0" locked="0" layoutInCell="1" allowOverlap="1" wp14:anchorId="74F300D5" wp14:editId="2973DD32">
+            <wp:anchor distT="45720" distB="45720" distL="114300" distR="114300" simplePos="0" relativeHeight="251658253" behindDoc="0" locked="0" layoutInCell="1" allowOverlap="1" wp14:anchorId="74F300D5" wp14:editId="2973DD32">
               <wp:simplePos x="0" y="0"/>
               <wp:positionH relativeFrom="margin">
                 <wp:posOffset>-86360</wp:posOffset>
@@ -21969,7 +21779,7 @@
         </mc:Choice>
         <mc:Fallback>
           <w:pict>
-            <v:shape w14:anchorId="74F300D5" id="_x0000_s1065" type="#_x0000_t202" style="position:absolute;margin-left:-6.8pt;margin-top:-15.15pt;width:175.7pt;height:24pt;z-index:251720704;visibility:visible;mso-wrap-style:square;mso-width-percent:0;mso-height-percent:0;mso-wrap-distance-left:9pt;mso-wrap-distance-top:3.6pt;mso-wrap-distance-right:9pt;mso-wrap-distance-bottom:3.6pt;mso-position-horizontal:absolute;mso-position-horizontal-relative:margin;mso-position-vertical:absolute;mso-position-vertical-relative:text;mso-width-percent:0;mso-height-percent:0;mso-width-relative:margin;mso-height-relative:margin;v-text-anchor:top" o:gfxdata="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" stroked="f">
+            <v:shape w14:anchorId="74F300D5" id="_x0000_s1065" type="#_x0000_t202" style="position:absolute;margin-left:-6.8pt;margin-top:-15.15pt;width:175.7pt;height:24pt;z-index:251658253;visibility:visible;mso-wrap-style:square;mso-width-percent:0;mso-height-percent:0;mso-wrap-distance-left:9pt;mso-wrap-distance-top:3.6pt;mso-wrap-distance-right:9pt;mso-wrap-distance-bottom:3.6pt;mso-position-horizontal:absolute;mso-position-horizontal-relative:margin;mso-position-vertical:absolute;mso-position-vertical-relative:text;mso-width-percent:0;mso-height-percent:0;mso-width-relative:margin;mso-height-relative:margin;v-text-anchor:top" o:gfxdata="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" stroked="f">
               <v:textbox>
                 <w:txbxContent>
                   <w:sdt>
@@ -26110,6 +25920,7 @@
   <w:style w:type="character" w:default="1" w:styleId="DefaultParagraphFont">
     <w:name w:val="Default Paragraph Font"/>
     <w:uiPriority w:val="1"/>
+    <w:semiHidden/>
     <w:unhideWhenUsed/>
   </w:style>
   <w:style w:type="table" w:default="1" w:styleId="TableNormal">
@@ -26893,13 +26704,16 @@
     <w:rsid w:val="005B71A6"/>
     <w:rsid w:val="006C78FB"/>
     <w:rsid w:val="006E79CB"/>
+    <w:rsid w:val="008C1BB4"/>
     <w:rsid w:val="00943CE4"/>
     <w:rsid w:val="00A70274"/>
     <w:rsid w:val="00AC036E"/>
     <w:rsid w:val="00B41AB4"/>
+    <w:rsid w:val="00B50A20"/>
     <w:rsid w:val="00BF395B"/>
     <w:rsid w:val="00D3780A"/>
     <w:rsid w:val="00D449C7"/>
+    <w:rsid w:val="00F22D72"/>
   </w:rsids>
   <m:mathPr>
     <m:mathFont m:val="Cambria Math"/>

</xml_diff>

<commit_message>
Issue #113 fixed Issue #119 fixed
</commit_message>
<xml_diff>
--- a/documentation/userGuide/src/userGuide.docx
+++ b/documentation/userGuide/src/userGuide.docx
@@ -299,6 +299,14 @@
                   </w:rPr>
                   <w:fldChar w:fldCharType="end"/>
                 </w:r>
+                <w:r>
+                  <w:rPr>
+                    <w:color w:val="0F4761" w:themeColor="accent1" w:themeShade="BF"/>
+                    <w:sz w:val="36"/>
+                    <w:szCs w:val="36"/>
+                  </w:rPr>
+                  <w:t>b</w:t>
+                </w:r>
               </w:p>
             </w:tc>
           </w:tr>
@@ -1632,7 +1640,21 @@
             <w:rStyle w:val="Hyperlink"/>
             <w:noProof/>
           </w:rPr>
-          <w:t>Setting up MyRailIO preferences</w:t>
+          <w:t>Setting up MyRai</w:t>
+        </w:r>
+        <w:r>
+          <w:rPr>
+            <w:rStyle w:val="Hyperlink"/>
+            <w:noProof/>
+          </w:rPr>
+          <w:t>l</w:t>
+        </w:r>
+        <w:r>
+          <w:rPr>
+            <w:rStyle w:val="Hyperlink"/>
+            <w:noProof/>
+          </w:rPr>
+          <w:t>IO preferences</w:t>
         </w:r>
         <w:r>
           <w:rPr>
@@ -7857,7 +7879,28 @@
         <w:t>JMRI runs on the same host as the MyRailIO server</w:t>
       </w:r>
       <w:r>
-        <w:t>, “localhost” or “127.0.0.X” can be used.</w:t>
+        <w:t xml:space="preserve">, </w:t>
+      </w:r>
+      <w:r>
+        <w:t>at current</w:t>
+      </w:r>
+      <w:r>
+        <w:t xml:space="preserve"> only </w:t>
+      </w:r>
+      <w:r>
+        <w:t>“127.0.0.</w:t>
+      </w:r>
+      <w:r>
+        <w:t>2</w:t>
+      </w:r>
+      <w:r>
+        <w:t xml:space="preserve">” </w:t>
+      </w:r>
+      <w:r>
+        <w:t>is supported – I.e. JMRI and MyRailIO needs to run on the same host</w:t>
+      </w:r>
+      <w:r>
+        <w:t>.</w:t>
       </w:r>
     </w:p>
     <w:p>
@@ -26701,9 +26744,11 @@
     <w:rsidRoot w:val="006C78FB"/>
     <w:rsid w:val="00274598"/>
     <w:rsid w:val="00537E01"/>
+    <w:rsid w:val="00563EE0"/>
     <w:rsid w:val="005B71A6"/>
     <w:rsid w:val="006C78FB"/>
     <w:rsid w:val="006E79CB"/>
+    <w:rsid w:val="00821679"/>
     <w:rsid w:val="008C1BB4"/>
     <w:rsid w:val="00943CE4"/>
     <w:rsid w:val="00A70274"/>

</xml_diff>